<commit_message>
fixed analysis docbook generation
</commit_message>
<xml_diff>
--- a/src/cleonproject.deliverables.architecture.model.architecture/src/cleon.support.collaboration.sample/xml/Sample_Requirements_Anforderungen.docx
+++ b/src/cleonproject.deliverables.architecture.model.architecture/src/cleon.support.collaboration.sample/xml/Sample_Requirements_Anforderungen.docx
@@ -9,6 +9,8 @@
           <w:rFonts w:eastAsia="Calibri" w:cs="Times New Roman"/>
         </w:rPr>
       </w:pPr>
+      <w:bookmarkStart w:id="0" w:name="_GoBack"/>
+      <w:bookmarkEnd w:id="0"/>
     </w:p>
     <w:tbl>
       <w:tblPr>
@@ -121,25 +123,7 @@
               <w:sz w:val="44"/>
               <w:szCs w:val="44"/>
             </w:rPr>
-            <w:t xml:space="preserve">Sample </w:t>
-          </w:r>
-          <w:proofErr w:type="spellStart"/>
-          <w:r>
-            <w:rPr>
-              <w:b/>
-              <w:sz w:val="44"/>
-              <w:szCs w:val="44"/>
-            </w:rPr>
-            <w:t>Requirements</w:t>
-          </w:r>
-          <w:proofErr w:type="spellEnd"/>
-          <w:r>
-            <w:rPr>
-              <w:b/>
-              <w:sz w:val="44"/>
-              <w:szCs w:val="44"/>
-            </w:rPr>
-            <w:t xml:space="preserve"> Anforderungen</w:t>
+            <w:t>Sample Requirements Anforderungen</w:t>
           </w:r>
         </w:sdtContent>
       </w:sdt>
@@ -247,23 +231,7 @@
                 <w:rFonts w:eastAsia="Times New Roman" w:cs="Arial"/>
                 <w:lang w:eastAsia="de-DE"/>
               </w:rPr>
-              <w:t xml:space="preserve">Herbert </w:t>
-            </w:r>
-            <w:proofErr w:type="spellStart"/>
-            <w:r>
-              <w:rPr>
-                <w:rFonts w:eastAsia="Times New Roman" w:cs="Arial"/>
-                <w:lang w:eastAsia="de-DE"/>
-              </w:rPr>
-              <w:t>Lüdi</w:t>
-            </w:r>
-            <w:proofErr w:type="spellEnd"/>
-            <w:r>
-              <w:rPr>
-                <w:rFonts w:eastAsia="Times New Roman" w:cs="Arial"/>
-                <w:lang w:eastAsia="de-DE"/>
-              </w:rPr>
-              <w:t>, FUB</w:t>
+              <w:t>Herbert Lüdi, FUB</w:t>
             </w:r>
           </w:p>
         </w:tc>
@@ -309,23 +277,7 @@
                 <w:rFonts w:eastAsia="Times New Roman" w:cs="Arial"/>
                 <w:lang w:eastAsia="de-DE"/>
               </w:rPr>
-              <w:t xml:space="preserve">Herbert </w:t>
-            </w:r>
-            <w:proofErr w:type="spellStart"/>
-            <w:r>
-              <w:rPr>
-                <w:rFonts w:eastAsia="Times New Roman" w:cs="Arial"/>
-                <w:lang w:eastAsia="de-DE"/>
-              </w:rPr>
-              <w:t>Lüdi</w:t>
-            </w:r>
-            <w:proofErr w:type="spellEnd"/>
-            <w:r>
-              <w:rPr>
-                <w:rFonts w:eastAsia="Times New Roman" w:cs="Arial"/>
-                <w:lang w:eastAsia="de-DE"/>
-              </w:rPr>
-              <w:t>, FUB</w:t>
+              <w:t>Herbert Lüdi, FUB</w:t>
             </w:r>
           </w:p>
         </w:tc>
@@ -859,7 +811,7 @@
           <w:rFonts w:asciiTheme="minorHAnsi" w:eastAsiaTheme="minorEastAsia" w:hAnsiTheme="minorHAnsi" w:cstheme="minorBidi"/>
           <w:b w:val="0"/>
           <w:szCs w:val="22"/>
-          <w:lang w:val="en-CH" w:eastAsia="en-CH"/>
+          <w:lang w:eastAsia="de-CH"/>
         </w:rPr>
       </w:pPr>
       <w:r>
@@ -871,7 +823,7 @@
       <w:r>
         <w:fldChar w:fldCharType="separate"/>
       </w:r>
-      <w:hyperlink w:anchor="_Toc510622103" w:history="1">
+      <w:hyperlink w:anchor="_Toc524706223" w:history="1">
         <w:r>
           <w:rPr>
             <w:rStyle w:val="Hyperlink"/>
@@ -894,7 +846,7 @@
           <w:rPr>
             <w:webHidden/>
           </w:rPr>
-          <w:instrText xml:space="preserve"> PAGEREF _Toc510622103 \h </w:instrText>
+          <w:instrText xml:space="preserve"> PAGEREF _Toc524706223 \h </w:instrText>
         </w:r>
         <w:r>
           <w:rPr>
@@ -927,10 +879,10 @@
         <w:rPr>
           <w:rFonts w:asciiTheme="minorHAnsi" w:eastAsiaTheme="minorEastAsia" w:hAnsiTheme="minorHAnsi" w:cstheme="minorBidi"/>
           <w:szCs w:val="22"/>
-          <w:lang w:val="en-CH" w:eastAsia="en-CH"/>
+          <w:lang w:eastAsia="de-CH"/>
         </w:rPr>
       </w:pPr>
-      <w:hyperlink w:anchor="_Toc510622104" w:history="1">
+      <w:hyperlink w:anchor="_Toc524706224" w:history="1">
         <w:r>
           <w:rPr>
             <w:rStyle w:val="Hyperlink"/>
@@ -953,7 +905,7 @@
           <w:rPr>
             <w:webHidden/>
           </w:rPr>
-          <w:instrText xml:space="preserve"> PAGEREF _Toc510622104 \h </w:instrText>
+          <w:instrText xml:space="preserve"> PAGEREF _Toc524706224 \h </w:instrText>
         </w:r>
         <w:r>
           <w:rPr>
@@ -986,10 +938,10 @@
         <w:rPr>
           <w:rFonts w:asciiTheme="minorHAnsi" w:eastAsiaTheme="minorEastAsia" w:hAnsiTheme="minorHAnsi" w:cstheme="minorBidi"/>
           <w:szCs w:val="22"/>
-          <w:lang w:val="en-CH" w:eastAsia="en-CH"/>
+          <w:lang w:eastAsia="de-CH"/>
         </w:rPr>
       </w:pPr>
-      <w:hyperlink w:anchor="_Toc510622105" w:history="1">
+      <w:hyperlink w:anchor="_Toc524706225" w:history="1">
         <w:r>
           <w:rPr>
             <w:rStyle w:val="Hyperlink"/>
@@ -1012,7 +964,7 @@
           <w:rPr>
             <w:webHidden/>
           </w:rPr>
-          <w:instrText xml:space="preserve"> PAGEREF _Toc510622105 \h </w:instrText>
+          <w:instrText xml:space="preserve"> PAGEREF _Toc524706225 \h </w:instrText>
         </w:r>
         <w:r>
           <w:rPr>
@@ -1045,10 +997,10 @@
         <w:rPr>
           <w:rFonts w:asciiTheme="minorHAnsi" w:eastAsiaTheme="minorEastAsia" w:hAnsiTheme="minorHAnsi" w:cstheme="minorBidi"/>
           <w:szCs w:val="22"/>
-          <w:lang w:val="en-CH" w:eastAsia="en-CH"/>
+          <w:lang w:eastAsia="de-CH"/>
         </w:rPr>
       </w:pPr>
-      <w:hyperlink w:anchor="_Toc510622106" w:history="1">
+      <w:hyperlink w:anchor="_Toc524706226" w:history="1">
         <w:r>
           <w:rPr>
             <w:rStyle w:val="Hyperlink"/>
@@ -1071,7 +1023,7 @@
           <w:rPr>
             <w:webHidden/>
           </w:rPr>
-          <w:instrText xml:space="preserve"> PAGEREF _Toc510622106 \h </w:instrText>
+          <w:instrText xml:space="preserve"> PAGEREF _Toc524706226 \h </w:instrText>
         </w:r>
         <w:r>
           <w:rPr>
@@ -1105,10 +1057,10 @@
           <w:rFonts w:asciiTheme="minorHAnsi" w:eastAsiaTheme="minorEastAsia" w:hAnsiTheme="minorHAnsi" w:cstheme="minorBidi"/>
           <w:b w:val="0"/>
           <w:szCs w:val="22"/>
-          <w:lang w:val="en-CH" w:eastAsia="en-CH"/>
+          <w:lang w:eastAsia="de-CH"/>
         </w:rPr>
       </w:pPr>
-      <w:hyperlink w:anchor="_Toc510622107" w:history="1">
+      <w:hyperlink w:anchor="_Toc524706227" w:history="1">
         <w:r>
           <w:rPr>
             <w:rStyle w:val="Hyperlink"/>
@@ -1131,7 +1083,7 @@
           <w:rPr>
             <w:webHidden/>
           </w:rPr>
-          <w:instrText xml:space="preserve"> PAGEREF _Toc510622107 \h </w:instrText>
+          <w:instrText xml:space="preserve"> PAGEREF _Toc524706227 \h </w:instrText>
         </w:r>
         <w:r>
           <w:rPr>
@@ -1164,10 +1116,10 @@
         <w:rPr>
           <w:rFonts w:asciiTheme="minorHAnsi" w:eastAsiaTheme="minorEastAsia" w:hAnsiTheme="minorHAnsi" w:cstheme="minorBidi"/>
           <w:szCs w:val="22"/>
-          <w:lang w:val="en-CH" w:eastAsia="en-CH"/>
+          <w:lang w:eastAsia="de-CH"/>
         </w:rPr>
       </w:pPr>
-      <w:hyperlink w:anchor="_Toc510622108" w:history="1">
+      <w:hyperlink w:anchor="_Toc524706228" w:history="1">
         <w:r>
           <w:rPr>
             <w:rStyle w:val="Hyperlink"/>
@@ -1190,7 +1142,7 @@
           <w:rPr>
             <w:webHidden/>
           </w:rPr>
-          <w:instrText xml:space="preserve"> PAGEREF _Toc510622108 \h </w:instrText>
+          <w:instrText xml:space="preserve"> PAGEREF _Toc524706228 \h </w:instrText>
         </w:r>
         <w:r>
           <w:rPr>
@@ -1224,10 +1176,10 @@
           <w:rFonts w:asciiTheme="minorHAnsi" w:eastAsiaTheme="minorEastAsia" w:hAnsiTheme="minorHAnsi" w:cstheme="minorBidi"/>
           <w:b w:val="0"/>
           <w:szCs w:val="22"/>
-          <w:lang w:val="en-CH" w:eastAsia="en-CH"/>
+          <w:lang w:eastAsia="de-CH"/>
         </w:rPr>
       </w:pPr>
-      <w:hyperlink w:anchor="_Toc510622109" w:history="1">
+      <w:hyperlink w:anchor="_Toc524706229" w:history="1">
         <w:r>
           <w:rPr>
             <w:rStyle w:val="Hyperlink"/>
@@ -1250,7 +1202,7 @@
           <w:rPr>
             <w:webHidden/>
           </w:rPr>
-          <w:instrText xml:space="preserve"> PAGEREF _Toc510622109 \h </w:instrText>
+          <w:instrText xml:space="preserve"> PAGEREF _Toc524706229 \h </w:instrText>
         </w:r>
         <w:r>
           <w:rPr>
@@ -1284,10 +1236,10 @@
           <w:rFonts w:asciiTheme="minorHAnsi" w:eastAsiaTheme="minorEastAsia" w:hAnsiTheme="minorHAnsi" w:cstheme="minorBidi"/>
           <w:b w:val="0"/>
           <w:szCs w:val="22"/>
-          <w:lang w:val="en-CH" w:eastAsia="en-CH"/>
+          <w:lang w:eastAsia="de-CH"/>
         </w:rPr>
       </w:pPr>
-      <w:hyperlink w:anchor="_Toc510622110" w:history="1">
+      <w:hyperlink w:anchor="_Toc524706230" w:history="1">
         <w:r>
           <w:rPr>
             <w:rStyle w:val="Hyperlink"/>
@@ -1310,7 +1262,7 @@
           <w:rPr>
             <w:webHidden/>
           </w:rPr>
-          <w:instrText xml:space="preserve"> PAGEREF _Toc510622110 \h </w:instrText>
+          <w:instrText xml:space="preserve"> PAGEREF _Toc524706230 \h </w:instrText>
         </w:r>
         <w:r>
           <w:rPr>
@@ -1343,10 +1295,10 @@
         <w:rPr>
           <w:rFonts w:asciiTheme="minorHAnsi" w:eastAsiaTheme="minorEastAsia" w:hAnsiTheme="minorHAnsi" w:cstheme="minorBidi"/>
           <w:szCs w:val="22"/>
-          <w:lang w:val="en-CH" w:eastAsia="en-CH"/>
+          <w:lang w:eastAsia="de-CH"/>
         </w:rPr>
       </w:pPr>
-      <w:hyperlink w:anchor="_Toc510622111" w:history="1">
+      <w:hyperlink w:anchor="_Toc524706231" w:history="1">
         <w:r>
           <w:rPr>
             <w:rStyle w:val="Hyperlink"/>
@@ -1369,7 +1321,7 @@
           <w:rPr>
             <w:webHidden/>
           </w:rPr>
-          <w:instrText xml:space="preserve"> PAGEREF _Toc510622111 \h </w:instrText>
+          <w:instrText xml:space="preserve"> PAGEREF _Toc524706231 \h </w:instrText>
         </w:r>
         <w:r>
           <w:rPr>
@@ -1402,10 +1354,10 @@
         <w:rPr>
           <w:rFonts w:asciiTheme="minorHAnsi" w:eastAsiaTheme="minorEastAsia" w:hAnsiTheme="minorHAnsi" w:cstheme="minorBidi"/>
           <w:szCs w:val="22"/>
-          <w:lang w:val="en-CH" w:eastAsia="en-CH"/>
+          <w:lang w:eastAsia="de-CH"/>
         </w:rPr>
       </w:pPr>
-      <w:hyperlink w:anchor="_Toc510622112" w:history="1">
+      <w:hyperlink w:anchor="_Toc524706232" w:history="1">
         <w:r>
           <w:rPr>
             <w:rStyle w:val="Hyperlink"/>
@@ -1428,7 +1380,7 @@
           <w:rPr>
             <w:webHidden/>
           </w:rPr>
-          <w:instrText xml:space="preserve"> PAGEREF _Toc510622112 \h </w:instrText>
+          <w:instrText xml:space="preserve"> PAGEREF _Toc524706232 \h </w:instrText>
         </w:r>
         <w:r>
           <w:rPr>
@@ -1462,10 +1414,10 @@
           <w:rFonts w:asciiTheme="minorHAnsi" w:eastAsiaTheme="minorEastAsia" w:hAnsiTheme="minorHAnsi" w:cstheme="minorBidi"/>
           <w:b w:val="0"/>
           <w:szCs w:val="22"/>
-          <w:lang w:val="en-CH" w:eastAsia="en-CH"/>
+          <w:lang w:eastAsia="de-CH"/>
         </w:rPr>
       </w:pPr>
-      <w:hyperlink w:anchor="_Toc510622113" w:history="1">
+      <w:hyperlink w:anchor="_Toc524706233" w:history="1">
         <w:r>
           <w:rPr>
             <w:rStyle w:val="Hyperlink"/>
@@ -1488,7 +1440,7 @@
           <w:rPr>
             <w:webHidden/>
           </w:rPr>
-          <w:instrText xml:space="preserve"> PAGEREF _Toc510622113 \h </w:instrText>
+          <w:instrText xml:space="preserve"> PAGEREF _Toc524706233 \h </w:instrText>
         </w:r>
         <w:r>
           <w:rPr>
@@ -1521,15 +1473,15 @@
         <w:rPr>
           <w:rFonts w:asciiTheme="minorHAnsi" w:eastAsiaTheme="minorEastAsia" w:hAnsiTheme="minorHAnsi" w:cstheme="minorBidi"/>
           <w:szCs w:val="22"/>
-          <w:lang w:val="en-CH" w:eastAsia="en-CH"/>
+          <w:lang w:eastAsia="de-CH"/>
         </w:rPr>
       </w:pPr>
-      <w:hyperlink w:anchor="_Toc510622114" w:history="1">
+      <w:hyperlink w:anchor="_Toc524706234" w:history="1">
         <w:r>
           <w:rPr>
             <w:rStyle w:val="Hyperlink"/>
           </w:rPr>
-          <w:t>5.1 Z002_Goal 1</w:t>
+          <w:t>5.1 Z002_Goal_1</w:t>
         </w:r>
         <w:r>
           <w:rPr>
@@ -1547,7 +1499,7 @@
           <w:rPr>
             <w:webHidden/>
           </w:rPr>
-          <w:instrText xml:space="preserve"> PAGEREF _Toc510622114 \h </w:instrText>
+          <w:instrText xml:space="preserve"> PAGEREF _Toc524706234 \h </w:instrText>
         </w:r>
         <w:r>
           <w:rPr>
@@ -1580,10 +1532,10 @@
         <w:rPr>
           <w:rFonts w:asciiTheme="minorHAnsi" w:eastAsiaTheme="minorEastAsia" w:hAnsiTheme="minorHAnsi" w:cstheme="minorBidi"/>
           <w:szCs w:val="22"/>
-          <w:lang w:val="en-CH" w:eastAsia="en-CH"/>
+          <w:lang w:eastAsia="de-CH"/>
         </w:rPr>
       </w:pPr>
-      <w:hyperlink w:anchor="_Toc510622115" w:history="1">
+      <w:hyperlink w:anchor="_Toc524706235" w:history="1">
         <w:r>
           <w:rPr>
             <w:rStyle w:val="Hyperlink"/>
@@ -1606,7 +1558,7 @@
           <w:rPr>
             <w:webHidden/>
           </w:rPr>
-          <w:instrText xml:space="preserve"> PAGEREF _Toc510622115 \h </w:instrText>
+          <w:instrText xml:space="preserve"> PAGEREF _Toc524706235 \h </w:instrText>
         </w:r>
         <w:r>
           <w:rPr>
@@ -1640,10 +1592,10 @@
           <w:rFonts w:asciiTheme="minorHAnsi" w:eastAsiaTheme="minorEastAsia" w:hAnsiTheme="minorHAnsi" w:cstheme="minorBidi"/>
           <w:b w:val="0"/>
           <w:szCs w:val="22"/>
-          <w:lang w:val="en-CH" w:eastAsia="en-CH"/>
+          <w:lang w:eastAsia="de-CH"/>
         </w:rPr>
       </w:pPr>
-      <w:hyperlink w:anchor="_Toc510622116" w:history="1">
+      <w:hyperlink w:anchor="_Toc524706236" w:history="1">
         <w:r>
           <w:rPr>
             <w:rStyle w:val="Hyperlink"/>
@@ -1666,7 +1618,7 @@
           <w:rPr>
             <w:webHidden/>
           </w:rPr>
-          <w:instrText xml:space="preserve"> PAGEREF _Toc510622116 \h </w:instrText>
+          <w:instrText xml:space="preserve"> PAGEREF _Toc524706236 \h </w:instrText>
         </w:r>
         <w:r>
           <w:rPr>
@@ -1699,15 +1651,15 @@
         <w:rPr>
           <w:rFonts w:asciiTheme="minorHAnsi" w:eastAsiaTheme="minorEastAsia" w:hAnsiTheme="minorHAnsi" w:cstheme="minorBidi"/>
           <w:szCs w:val="22"/>
-          <w:lang w:val="en-CH" w:eastAsia="en-CH"/>
+          <w:lang w:eastAsia="de-CH"/>
         </w:rPr>
       </w:pPr>
-      <w:hyperlink w:anchor="_Toc510622117" w:history="1">
+      <w:hyperlink w:anchor="_Toc524706237" w:history="1">
         <w:r>
           <w:rPr>
             <w:rStyle w:val="Hyperlink"/>
           </w:rPr>
-          <w:t>6.1 P004_Principle_A</w:t>
+          <w:t>6.1 P004_A</w:t>
         </w:r>
         <w:r>
           <w:rPr>
@@ -1725,7 +1677,7 @@
           <w:rPr>
             <w:webHidden/>
           </w:rPr>
-          <w:instrText xml:space="preserve"> PAGEREF _Toc510622117 \h </w:instrText>
+          <w:instrText xml:space="preserve"> PAGEREF _Toc524706237 \h </w:instrText>
         </w:r>
         <w:r>
           <w:rPr>
@@ -1758,10 +1710,10 @@
         <w:rPr>
           <w:rFonts w:asciiTheme="minorHAnsi" w:eastAsiaTheme="minorEastAsia" w:hAnsiTheme="minorHAnsi" w:cstheme="minorBidi"/>
           <w:szCs w:val="22"/>
-          <w:lang w:val="en-CH" w:eastAsia="en-CH"/>
+          <w:lang w:eastAsia="de-CH"/>
         </w:rPr>
       </w:pPr>
-      <w:hyperlink w:anchor="_Toc510622118" w:history="1">
+      <w:hyperlink w:anchor="_Toc524706238" w:history="1">
         <w:r>
           <w:rPr>
             <w:rStyle w:val="Hyperlink"/>
@@ -1784,7 +1736,7 @@
           <w:rPr>
             <w:webHidden/>
           </w:rPr>
-          <w:instrText xml:space="preserve"> PAGEREF _Toc510622118 \h </w:instrText>
+          <w:instrText xml:space="preserve"> PAGEREF _Toc524706238 \h </w:instrText>
         </w:r>
         <w:r>
           <w:rPr>
@@ -1818,10 +1770,10 @@
           <w:rFonts w:asciiTheme="minorHAnsi" w:eastAsiaTheme="minorEastAsia" w:hAnsiTheme="minorHAnsi" w:cstheme="minorBidi"/>
           <w:b w:val="0"/>
           <w:szCs w:val="22"/>
-          <w:lang w:val="en-CH" w:eastAsia="en-CH"/>
+          <w:lang w:eastAsia="de-CH"/>
         </w:rPr>
       </w:pPr>
-      <w:hyperlink w:anchor="_Toc510622119" w:history="1">
+      <w:hyperlink w:anchor="_Toc524706239" w:history="1">
         <w:r>
           <w:rPr>
             <w:rStyle w:val="Hyperlink"/>
@@ -1844,7 +1796,7 @@
           <w:rPr>
             <w:webHidden/>
           </w:rPr>
-          <w:instrText xml:space="preserve"> PAGEREF _Toc510622119 \h </w:instrText>
+          <w:instrText xml:space="preserve"> PAGEREF _Toc524706239 \h </w:instrText>
         </w:r>
         <w:r>
           <w:rPr>
@@ -1878,10 +1830,10 @@
           <w:rFonts w:asciiTheme="minorHAnsi" w:eastAsiaTheme="minorEastAsia" w:hAnsiTheme="minorHAnsi" w:cstheme="minorBidi"/>
           <w:b w:val="0"/>
           <w:szCs w:val="22"/>
-          <w:lang w:val="en-CH" w:eastAsia="en-CH"/>
+          <w:lang w:eastAsia="de-CH"/>
         </w:rPr>
       </w:pPr>
-      <w:hyperlink w:anchor="_Toc510622120" w:history="1">
+      <w:hyperlink w:anchor="_Toc524706240" w:history="1">
         <w:r>
           <w:rPr>
             <w:rStyle w:val="Hyperlink"/>
@@ -1904,72 +1856,7 @@
           <w:rPr>
             <w:webHidden/>
           </w:rPr>
-          <w:instrText xml:space="preserve"> PAGEREF _Toc510622120 \h </w:instrText>
-        </w:r>
-        <w:r>
-          <w:rPr>
-            <w:webHidden/>
-          </w:rPr>
-        </w:r>
-        <w:r>
-          <w:rPr>
-            <w:webHidden/>
-          </w:rPr>
-          <w:fldChar w:fldCharType="separate"/>
-        </w:r>
-        <w:r>
-          <w:rPr>
-            <w:webHidden/>
-          </w:rPr>
-          <w:t>1</w:t>
-        </w:r>
-        <w:r>
-          <w:rPr>
-            <w:webHidden/>
-          </w:rPr>
-          <w:t>2</w:t>
-        </w:r>
-        <w:r>
-          <w:rPr>
-            <w:webHidden/>
-          </w:rPr>
-          <w:fldChar w:fldCharType="end"/>
-        </w:r>
-      </w:hyperlink>
-    </w:p>
-    <w:p>
-      <w:pPr>
-        <w:pStyle w:val="TOC2"/>
-        <w:rPr>
-          <w:rFonts w:asciiTheme="minorHAnsi" w:eastAsiaTheme="minorEastAsia" w:hAnsiTheme="minorHAnsi" w:cstheme="minorBidi"/>
-          <w:szCs w:val="22"/>
-          <w:lang w:val="en-CH" w:eastAsia="en-CH"/>
-        </w:rPr>
-      </w:pPr>
-      <w:hyperlink w:anchor="_Toc510622121" w:history="1">
-        <w:r>
-          <w:rPr>
-            <w:rStyle w:val="Hyperlink"/>
-          </w:rPr>
-          <w:t>8.1 SU01_Funktionalität</w:t>
-        </w:r>
-        <w:r>
-          <w:rPr>
-            <w:webHidden/>
-          </w:rPr>
-          <w:tab/>
-        </w:r>
-        <w:r>
-          <w:rPr>
-            <w:webHidden/>
-          </w:rPr>
-          <w:fldChar w:fldCharType="begin"/>
-        </w:r>
-        <w:r>
-          <w:rPr>
-            <w:webHidden/>
-          </w:rPr>
-          <w:instrText xml:space="preserve"> PAGEREF _Toc510622121 \h </w:instrText>
+          <w:instrText xml:space="preserve"> PAGEREF _Toc524706240 \h </w:instrText>
         </w:r>
         <w:r>
           <w:rPr>
@@ -2002,10 +1889,69 @@
         <w:rPr>
           <w:rFonts w:asciiTheme="minorHAnsi" w:eastAsiaTheme="minorEastAsia" w:hAnsiTheme="minorHAnsi" w:cstheme="minorBidi"/>
           <w:szCs w:val="22"/>
-          <w:lang w:val="en-CH" w:eastAsia="en-CH"/>
+          <w:lang w:eastAsia="de-CH"/>
         </w:rPr>
       </w:pPr>
-      <w:hyperlink w:anchor="_Toc510622122" w:history="1">
+      <w:hyperlink w:anchor="_Toc524706241" w:history="1">
+        <w:r>
+          <w:rPr>
+            <w:rStyle w:val="Hyperlink"/>
+          </w:rPr>
+          <w:t>8.1 SU01_Funktionalität</w:t>
+        </w:r>
+        <w:r>
+          <w:rPr>
+            <w:webHidden/>
+          </w:rPr>
+          <w:tab/>
+        </w:r>
+        <w:r>
+          <w:rPr>
+            <w:webHidden/>
+          </w:rPr>
+          <w:fldChar w:fldCharType="begin"/>
+        </w:r>
+        <w:r>
+          <w:rPr>
+            <w:webHidden/>
+          </w:rPr>
+          <w:instrText xml:space="preserve"> PAGEREF _Toc524706241 \h </w:instrText>
+        </w:r>
+        <w:r>
+          <w:rPr>
+            <w:webHidden/>
+          </w:rPr>
+        </w:r>
+        <w:r>
+          <w:rPr>
+            <w:webHidden/>
+          </w:rPr>
+          <w:fldChar w:fldCharType="separate"/>
+        </w:r>
+        <w:r>
+          <w:rPr>
+            <w:webHidden/>
+          </w:rPr>
+          <w:t>12</w:t>
+        </w:r>
+        <w:r>
+          <w:rPr>
+            <w:webHidden/>
+          </w:rPr>
+          <w:fldChar w:fldCharType="end"/>
+        </w:r>
+      </w:hyperlink>
+    </w:p>
+    <w:p>
+      <w:pPr>
+        <w:pStyle w:val="TOC2"/>
+        <w:rPr>
+          <w:rFonts w:asciiTheme="minorHAnsi" w:eastAsiaTheme="minorEastAsia" w:hAnsiTheme="minorHAnsi" w:cstheme="minorBidi"/>
+          <w:szCs w:val="22"/>
+          <w:lang w:eastAsia="de-CH"/>
+        </w:rPr>
+      </w:pPr>
+      <w:hyperlink w:anchor="_Toc524706242" w:history="1">
         <w:r>
           <w:rPr>
             <w:rStyle w:val="Hyperlink"/>
@@ -2028,7 +1974,7 @@
           <w:rPr>
             <w:webHidden/>
           </w:rPr>
-          <w:instrText xml:space="preserve"> PAGEREF _Toc510622122 \h </w:instrText>
+          <w:instrText xml:space="preserve"> PAGEREF _Toc524706242 \h </w:instrText>
         </w:r>
         <w:r>
           <w:rPr>
@@ -2062,10 +2008,10 @@
           <w:rFonts w:asciiTheme="minorHAnsi" w:eastAsiaTheme="minorEastAsia" w:hAnsiTheme="minorHAnsi" w:cstheme="minorBidi"/>
           <w:b w:val="0"/>
           <w:szCs w:val="22"/>
-          <w:lang w:val="en-CH" w:eastAsia="en-CH"/>
+          <w:lang w:eastAsia="de-CH"/>
         </w:rPr>
       </w:pPr>
-      <w:hyperlink w:anchor="_Toc510622123" w:history="1">
+      <w:hyperlink w:anchor="_Toc524706243" w:history="1">
         <w:r>
           <w:rPr>
             <w:rStyle w:val="Hyperlink"/>
@@ -2088,7 +2034,7 @@
           <w:rPr>
             <w:webHidden/>
           </w:rPr>
-          <w:instrText xml:space="preserve"> PAGEREF _Toc510622123 \h </w:instrText>
+          <w:instrText xml:space="preserve"> PAGEREF _Toc524706243 \h </w:instrText>
         </w:r>
         <w:r>
           <w:rPr>
@@ -2121,10 +2067,10 @@
         <w:rPr>
           <w:rFonts w:asciiTheme="minorHAnsi" w:eastAsiaTheme="minorEastAsia" w:hAnsiTheme="minorHAnsi" w:cstheme="minorBidi"/>
           <w:szCs w:val="22"/>
-          <w:lang w:val="en-CH" w:eastAsia="en-CH"/>
+          <w:lang w:eastAsia="de-CH"/>
         </w:rPr>
       </w:pPr>
-      <w:hyperlink w:anchor="_Toc510622124" w:history="1">
+      <w:hyperlink w:anchor="_Toc524706244" w:history="1">
         <w:r>
           <w:rPr>
             <w:rStyle w:val="Hyperlink"/>
@@ -2147,7 +2093,7 @@
           <w:rPr>
             <w:webHidden/>
           </w:rPr>
-          <w:instrText xml:space="preserve"> PAGEREF _Toc510622124 \h </w:instrText>
+          <w:instrText xml:space="preserve"> PAGEREF _Toc524706244 \h </w:instrText>
         </w:r>
         <w:r>
           <w:rPr>
@@ -2180,10 +2126,10 @@
         <w:rPr>
           <w:rFonts w:asciiTheme="minorHAnsi" w:eastAsiaTheme="minorEastAsia" w:hAnsiTheme="minorHAnsi" w:cstheme="minorBidi"/>
           <w:szCs w:val="22"/>
-          <w:lang w:val="en-CH" w:eastAsia="en-CH"/>
+          <w:lang w:eastAsia="de-CH"/>
         </w:rPr>
       </w:pPr>
-      <w:hyperlink w:anchor="_Toc510622125" w:history="1">
+      <w:hyperlink w:anchor="_Toc524706245" w:history="1">
         <w:r>
           <w:rPr>
             <w:rStyle w:val="Hyperlink"/>
@@ -2206,7 +2152,7 @@
           <w:rPr>
             <w:webHidden/>
           </w:rPr>
-          <w:instrText xml:space="preserve"> PAGEREF _Toc510622125 \h </w:instrText>
+          <w:instrText xml:space="preserve"> PAGEREF _Toc524706245 \h </w:instrText>
         </w:r>
         <w:r>
           <w:rPr>
@@ -2273,12 +2219,12 @@
       <w:pPr>
         <w:pStyle w:val="Heading1"/>
       </w:pPr>
-      <w:bookmarkStart w:id="0" w:name="_Toc510622103"/>
+      <w:bookmarkStart w:id="1" w:name="_Toc524706223"/>
       <w:r>
         <w:lastRenderedPageBreak/>
         <w:t>Einführung</w:t>
       </w:r>
-      <w:bookmarkEnd w:id="0"/>
+      <w:bookmarkEnd w:id="1"/>
     </w:p>
     <w:p>
       <w:r>
@@ -2292,11 +2238,11 @@
       <w:pPr>
         <w:pStyle w:val="Heading2"/>
       </w:pPr>
-      <w:bookmarkStart w:id="1" w:name="_Toc510622104"/>
+      <w:bookmarkStart w:id="2" w:name="_Toc524706224"/>
       <w:r>
         <w:t>Methode RE-V</w:t>
       </w:r>
-      <w:bookmarkEnd w:id="1"/>
+      <w:bookmarkEnd w:id="2"/>
     </w:p>
     <w:p>
       <w:r>
@@ -2306,32 +2252,10 @@
         <w:rPr>
           <w:i/>
         </w:rPr>
-        <w:t>(</w:t>
-      </w:r>
-      <w:proofErr w:type="spellStart"/>
-      <w:r>
-        <w:rPr>
-          <w:i/>
-        </w:rPr>
-        <w:t>Requirements</w:t>
-      </w:r>
-      <w:proofErr w:type="spellEnd"/>
-      <w:r>
-        <w:rPr>
-          <w:i/>
-        </w:rPr>
-        <w:t xml:space="preserve"> Engineering im Bereich Verteidigung)</w:t>
+        <w:t>(Requirements Engineering im Bereich Verteidigung)</w:t>
       </w:r>
       <w:r>
-        <w:t xml:space="preserve"> erhoben, strukturiert und gepflegt. Die Methode ist im Referenzhandbuch EA-</w:t>
-      </w:r>
-      <w:proofErr w:type="spellStart"/>
-      <w:r>
-        <w:t>Mod</w:t>
-      </w:r>
-      <w:proofErr w:type="spellEnd"/>
-      <w:r>
-        <w:t xml:space="preserve"> in der Hauptsicht 'CHRV' normativ festgelegt.</w:t>
+        <w:t xml:space="preserve"> erhoben, strukturiert und gepflegt. Die Methode ist im Referenzhandbuch EA-Mod in der Hauptsicht 'CHRV' normativ festgelegt.</w:t>
       </w:r>
     </w:p>
     <w:p>
@@ -2401,11 +2325,9 @@
             <w:pPr>
               <w:pStyle w:val="EAModTableCell0"/>
             </w:pPr>
-            <w:proofErr w:type="spellStart"/>
             <w:r>
               <w:t>SubjectArea</w:t>
             </w:r>
-            <w:proofErr w:type="spellEnd"/>
           </w:p>
           <w:p>
             <w:pPr>
@@ -2448,11 +2370,9 @@
             <w:pPr>
               <w:pStyle w:val="EAModTableCell0"/>
             </w:pPr>
-            <w:proofErr w:type="spellStart"/>
             <w:r>
               <w:t>Requirement</w:t>
             </w:r>
-            <w:proofErr w:type="spellEnd"/>
           </w:p>
           <w:p>
             <w:pPr>
@@ -2472,15 +2392,7 @@
               <w:pStyle w:val="EAModTableCell0"/>
             </w:pPr>
             <w:r>
-              <w:t xml:space="preserve">Der Elementtyp </w:t>
-            </w:r>
-            <w:proofErr w:type="spellStart"/>
-            <w:r>
-              <w:t>Requirement</w:t>
-            </w:r>
-            <w:proofErr w:type="spellEnd"/>
-            <w:r>
-              <w:t xml:space="preserve"> wird für generische bzw. noch nicht näher typisierte Anforderungen verwendet.</w:t>
+              <w:t>Der Elementtyp Requirement wird für generische bzw. noch nicht näher typisierte Anforderungen verwendet.</w:t>
             </w:r>
           </w:p>
         </w:tc>
@@ -2497,19 +2409,9 @@
             <w:pPr>
               <w:pStyle w:val="EAModTableCell0"/>
             </w:pPr>
-            <w:proofErr w:type="spellStart"/>
-            <w:r>
-              <w:t>Functional</w:t>
-            </w:r>
-            <w:proofErr w:type="spellEnd"/>
-            <w:r>
-              <w:t xml:space="preserve"> </w:t>
-            </w:r>
-            <w:proofErr w:type="spellStart"/>
-            <w:r>
-              <w:t>Requirement</w:t>
-            </w:r>
-            <w:proofErr w:type="spellEnd"/>
+            <w:r>
+              <w:t>Functional Requirement</w:t>
+            </w:r>
           </w:p>
           <w:p>
             <w:pPr>
@@ -2549,11 +2451,9 @@
             <w:pPr>
               <w:pStyle w:val="EAModTableCell0"/>
             </w:pPr>
-            <w:proofErr w:type="spellStart"/>
             <w:r>
               <w:t>QualityRequirement</w:t>
             </w:r>
-            <w:proofErr w:type="spellEnd"/>
           </w:p>
           <w:p>
             <w:pPr>
@@ -2590,11 +2490,9 @@
             <w:pPr>
               <w:pStyle w:val="EAModTableCell0"/>
             </w:pPr>
-            <w:proofErr w:type="spellStart"/>
             <w:r>
               <w:t>SecurityRequirement</w:t>
             </w:r>
-            <w:proofErr w:type="spellEnd"/>
           </w:p>
           <w:p>
             <w:pPr>
@@ -2635,11 +2533,9 @@
               <w:pStyle w:val="EAModTableCell0"/>
               <w:keepNext/>
             </w:pPr>
-            <w:proofErr w:type="spellStart"/>
             <w:r>
               <w:t>ConstraintRequirement</w:t>
             </w:r>
-            <w:proofErr w:type="spellEnd"/>
           </w:p>
           <w:p>
             <w:pPr>
@@ -2709,12 +2605,12 @@
       <w:pPr>
         <w:pStyle w:val="Heading2"/>
       </w:pPr>
-      <w:bookmarkStart w:id="2" w:name="_Toc510622105"/>
+      <w:bookmarkStart w:id="3" w:name="_Toc524706225"/>
       <w:r>
         <w:lastRenderedPageBreak/>
         <w:t>Übersicht der Anforderungen</w:t>
       </w:r>
-      <w:bookmarkEnd w:id="2"/>
+      <w:bookmarkEnd w:id="3"/>
     </w:p>
     <w:p>
       <w:r>
@@ -2922,14 +2818,14 @@
       <w:pPr>
         <w:pStyle w:val="Heading2"/>
       </w:pPr>
-      <w:bookmarkStart w:id="3" w:name="_Toc510622106"/>
+      <w:bookmarkStart w:id="4" w:name="_Toc524706226"/>
       <w:r>
         <w:t>Detaillierte</w:t>
       </w:r>
       <w:r>
         <w:t xml:space="preserve"> Anforderungen</w:t>
       </w:r>
-      <w:bookmarkEnd w:id="3"/>
+      <w:bookmarkEnd w:id="4"/>
     </w:p>
     <w:p>
       <w:r>
@@ -3021,13 +2917,8 @@
             <w:pPr>
               <w:pStyle w:val="EAModTableHeadingCell"/>
             </w:pPr>
-            <w:proofErr w:type="spellStart"/>
-            <w:r>
-              <w:t>Identified</w:t>
-            </w:r>
-            <w:proofErr w:type="spellEnd"/>
-            <w:r>
-              <w:t xml:space="preserve"> </w:t>
+            <w:r>
+              <w:t xml:space="preserve">Identified </w:t>
             </w:r>
             <w:r>
               <w:rPr>
@@ -3209,7 +3100,6 @@
       <w:r>
         <w:t xml:space="preserve"> Abstraktionsebene (</w:t>
       </w:r>
-      <w:proofErr w:type="spellStart"/>
       <w:r>
         <w:rPr>
           <w:u w:val="single"/>
@@ -3217,13 +3107,8 @@
         <w:t>CAP</w:t>
       </w:r>
       <w:r>
-        <w:t>ability</w:t>
+        <w:t xml:space="preserve">ability, </w:t>
       </w:r>
-      <w:proofErr w:type="spellEnd"/>
-      <w:r>
-        <w:t xml:space="preserve">, </w:t>
-      </w:r>
-      <w:proofErr w:type="spellStart"/>
       <w:r>
         <w:rPr>
           <w:u w:val="single"/>
@@ -3231,13 +3116,8 @@
         <w:t>FEA</w:t>
       </w:r>
       <w:r>
-        <w:t>ture</w:t>
+        <w:t xml:space="preserve">ture, </w:t>
       </w:r>
-      <w:proofErr w:type="spellEnd"/>
-      <w:r>
-        <w:t xml:space="preserve">, </w:t>
-      </w:r>
-      <w:proofErr w:type="spellStart"/>
       <w:r>
         <w:rPr>
           <w:u w:val="single"/>
@@ -3245,13 +3125,8 @@
         <w:t>FUN</w:t>
       </w:r>
       <w:r>
-        <w:t>ction</w:t>
+        <w:t xml:space="preserve">ction, </w:t>
       </w:r>
-      <w:proofErr w:type="spellEnd"/>
-      <w:r>
-        <w:t xml:space="preserve">, </w:t>
-      </w:r>
-      <w:proofErr w:type="spellStart"/>
       <w:r>
         <w:rPr>
           <w:u w:val="single"/>
@@ -3259,11 +3134,7 @@
         <w:t>COM</w:t>
       </w:r>
       <w:r>
-        <w:t>ponent</w:t>
-      </w:r>
-      <w:proofErr w:type="spellEnd"/>
-      <w:r>
-        <w:t xml:space="preserve">) </w:t>
+        <w:t xml:space="preserve">ponent) </w:t>
       </w:r>
       <w:r>
         <w:rPr>
@@ -3329,15 +3200,7 @@
               <w:t xml:space="preserve">Weiterführende Informationen zur Methode RE-V bietet das Handbuch zu RE-V. Das </w:t>
             </w:r>
             <w:r>
-              <w:t xml:space="preserve">Handbuch RE-V und weitere Informationen zu </w:t>
-            </w:r>
-            <w:proofErr w:type="spellStart"/>
-            <w:r>
-              <w:t>EAMod</w:t>
-            </w:r>
-            <w:proofErr w:type="spellEnd"/>
-            <w:r>
-              <w:t xml:space="preserve"> sind auf dem SharePoint der IKT-Fachführung zu finden.</w:t>
+              <w:t>Handbuch RE-V und weitere Informationen zu EAMod sind auf dem SharePoint der IKT-Fachführung zu finden.</w:t>
             </w:r>
           </w:p>
         </w:tc>
@@ -3355,56 +3218,38 @@
       <w:pPr>
         <w:pStyle w:val="Heading1"/>
       </w:pPr>
-      <w:bookmarkStart w:id="4" w:name="_Toc510622107"/>
+      <w:bookmarkStart w:id="5" w:name="_Toc524706227"/>
       <w:r>
         <w:lastRenderedPageBreak/>
         <w:t>Einleitung</w:t>
       </w:r>
-      <w:bookmarkEnd w:id="4"/>
-    </w:p>
-    <w:p>
-      <w:proofErr w:type="spellStart"/>
-      <w:r>
-        <w:t>My</w:t>
-      </w:r>
-      <w:proofErr w:type="spellEnd"/>
-      <w:r>
-        <w:t xml:space="preserve"> </w:t>
-      </w:r>
-      <w:proofErr w:type="spellStart"/>
-      <w:r>
-        <w:t>TEst</w:t>
-      </w:r>
-      <w:proofErr w:type="spellEnd"/>
-    </w:p>
-    <w:p>
-      <w:pPr>
-        <w:pStyle w:val="Heading2"/>
-      </w:pPr>
-      <w:bookmarkStart w:id="5" w:name="_Toc510622108"/>
-      <w:r>
-        <w:t xml:space="preserve">Copy </w:t>
-      </w:r>
-      <w:proofErr w:type="spellStart"/>
-      <w:r>
-        <w:t>of</w:t>
-      </w:r>
-      <w:proofErr w:type="spellEnd"/>
-      <w:r>
-        <w:t xml:space="preserve"> A New Chapter</w:t>
-      </w:r>
       <w:bookmarkEnd w:id="5"/>
     </w:p>
     <w:p>
+      <w:r>
+        <w:t>My TEst</w:t>
+      </w:r>
+    </w:p>
+    <w:p>
+      <w:pPr>
+        <w:pStyle w:val="Heading2"/>
+      </w:pPr>
+      <w:bookmarkStart w:id="6" w:name="_Toc524706228"/>
+      <w:r>
+        <w:t>Copy of A New Chapter</w:t>
+      </w:r>
+      <w:bookmarkEnd w:id="6"/>
+    </w:p>
+    <w:p>
       <w:pPr>
         <w:pStyle w:val="Heading1"/>
       </w:pPr>
-      <w:bookmarkStart w:id="6" w:name="_Toc510622109"/>
+      <w:bookmarkStart w:id="7" w:name="_Toc524706229"/>
       <w:r>
         <w:lastRenderedPageBreak/>
         <w:t>Quellen</w:t>
       </w:r>
-      <w:bookmarkEnd w:id="6"/>
+      <w:bookmarkEnd w:id="7"/>
     </w:p>
     <w:tbl>
       <w:tblPr>
@@ -3430,6 +3275,9 @@
             <w:pPr>
               <w:pStyle w:val="EAModTableHeadingCell"/>
             </w:pPr>
+            <w:r>
+              <w:t>Quellenart</w:t>
+            </w:r>
           </w:p>
         </w:tc>
         <w:tc>
@@ -3798,10 +3646,98 @@
           <w:p>
             <w:pPr>
               <w:pStyle w:val="EAModTableCell0"/>
+            </w:pPr>
+            <w:r>
+              <w:t>Workshop</w:t>
+            </w:r>
+          </w:p>
+        </w:tc>
+        <w:tc>
+          <w:tcPr>
+            <w:tcW w:w="1000" w:type="pct"/>
+          </w:tcPr>
+          <w:p>
+            <w:pPr>
+              <w:pStyle w:val="EAModTableCell0"/>
+            </w:pPr>
+            <w:r>
+              <w:t>Q011</w:t>
+            </w:r>
+          </w:p>
+        </w:tc>
+        <w:tc>
+          <w:tcPr>
+            <w:tcW w:w="3000" w:type="pct"/>
+          </w:tcPr>
+          <w:p>
+            <w:pPr>
+              <w:pStyle w:val="EAModTableCell0"/>
+            </w:pPr>
+            <w:r>
+              <w:t>Q011_Workshop_dfsfsfsf</w:t>
+            </w:r>
+          </w:p>
+        </w:tc>
+      </w:tr>
+      <w:tr>
+        <w:trPr>
+          <w:cantSplit/>
+        </w:trPr>
+        <w:tc>
+          <w:tcPr>
+            <w:tcW w:w="1000" w:type="pct"/>
+          </w:tcPr>
+          <w:p>
+            <w:pPr>
+              <w:pStyle w:val="EAModTableCell0"/>
+            </w:pPr>
+            <w:r>
+              <w:t>Dokument</w:t>
+            </w:r>
+          </w:p>
+        </w:tc>
+        <w:tc>
+          <w:tcPr>
+            <w:tcW w:w="1000" w:type="pct"/>
+          </w:tcPr>
+          <w:p>
+            <w:pPr>
+              <w:pStyle w:val="EAModTableCell0"/>
+            </w:pPr>
+            <w:r>
+              <w:t>Q012</w:t>
+            </w:r>
+          </w:p>
+        </w:tc>
+        <w:tc>
+          <w:tcPr>
+            <w:tcW w:w="3000" w:type="pct"/>
+          </w:tcPr>
+          <w:p>
+            <w:pPr>
+              <w:pStyle w:val="EAModTableCell0"/>
+            </w:pPr>
+            <w:r>
+              <w:t>Q012_Dokument_MyDocument</w:t>
+            </w:r>
+          </w:p>
+        </w:tc>
+      </w:tr>
+      <w:tr>
+        <w:trPr>
+          <w:cantSplit/>
+        </w:trPr>
+        <w:tc>
+          <w:tcPr>
+            <w:tcW w:w="1000" w:type="pct"/>
+          </w:tcPr>
+          <w:p>
+            <w:pPr>
+              <w:pStyle w:val="EAModTableCell0"/>
               <w:keepNext/>
             </w:pPr>
             <w:r>
-              <w:t>Workshop</w:t>
+              <w:t>Kapitel</w:t>
             </w:r>
           </w:p>
         </w:tc>
@@ -3815,7 +3751,7 @@
               <w:keepNext/>
             </w:pPr>
             <w:r>
-              <w:t>Q011</w:t>
+              <w:t>Q013</w:t>
             </w:r>
           </w:p>
         </w:tc>
@@ -3829,7 +3765,7 @@
               <w:keepNext/>
             </w:pPr>
             <w:r>
-              <w:t>Q011_Workshop_dfsfsfsf</w:t>
+              <w:t>Q013_Dokument_MyDocument_Kapitel_MyChapter</w:t>
             </w:r>
           </w:p>
         </w:tc>
@@ -3848,8 +3784,6 @@
             <w:pPr>
               <w:spacing w:after="0" w:line="240" w:lineRule="auto"/>
             </w:pPr>
-            <w:bookmarkStart w:id="7" w:name="_GoBack"/>
-            <w:bookmarkEnd w:id="7"/>
           </w:p>
         </w:tc>
         <w:tc>
@@ -3888,7 +3822,7 @@
       <w:pPr>
         <w:pStyle w:val="Heading1"/>
       </w:pPr>
-      <w:bookmarkStart w:id="8" w:name="_Toc510622110"/>
+      <w:bookmarkStart w:id="8" w:name="_Toc524706230"/>
       <w:r>
         <w:lastRenderedPageBreak/>
         <w:t>Treiber</w:t>
@@ -4032,7 +3966,10 @@
               <w:fldChar w:fldCharType="begin"/>
             </w:r>
             <w:r>
-              <w:instrText xml:space="preserve"> PAGEREF ea.f733c33e-0d78-11e6-9f44-9d0000bae4df \h </w:instrText>
+              <w:instrText xml:space="preserve"> PAGEREF ea.f733c33e-0d78-11e6-9f44-9d0000b</w:instrText>
+            </w:r>
+            <w:r>
+              <w:instrText xml:space="preserve">ae4df \h </w:instrText>
             </w:r>
             <w:r>
               <w:fldChar w:fldCharType="separate"/>
@@ -4120,10 +4057,7 @@
               <w:fldChar w:fldCharType="begin"/>
             </w:r>
             <w:r>
-              <w:instrText xml:space="preserve"> PAGEREF ea.fd3fc46b-0d78-11e6-9f44-9d0000bae4d</w:instrText>
-            </w:r>
-            <w:r>
-              <w:instrText xml:space="preserve">f \h </w:instrText>
+              <w:instrText xml:space="preserve"> PAGEREF ea.fd3fc46b-0d78-11e6-9f44-9d0000bae4df \h </w:instrText>
             </w:r>
             <w:r>
               <w:fldChar w:fldCharType="separate"/>
@@ -4208,7 +4142,7 @@
         <w:pStyle w:val="Heading2"/>
       </w:pPr>
       <w:bookmarkStart w:id="9" w:name="ea.f733c33e-0d78-11e6-9f44-9d0000bae4df"/>
-      <w:bookmarkStart w:id="10" w:name="_Toc510622111"/>
+      <w:bookmarkStart w:id="10" w:name="_Toc524706231"/>
       <w:r>
         <w:t>DR001_Driver_1</w:t>
       </w:r>
@@ -4265,11 +4199,9 @@
             <w:pPr>
               <w:pStyle w:val="EAModTableHeadingCell"/>
             </w:pPr>
-            <w:proofErr w:type="spellStart"/>
             <w:r>
               <w:t>Aligned</w:t>
             </w:r>
-            <w:proofErr w:type="spellEnd"/>
           </w:p>
         </w:tc>
       </w:tr>
@@ -4299,6 +4231,9 @@
             <w:pPr>
               <w:pStyle w:val="EAModTableCell0"/>
             </w:pPr>
+            <w:r>
+              <w:t>my Driver my Driver</w:t>
+            </w:r>
           </w:p>
         </w:tc>
       </w:tr>
@@ -4421,7 +4356,7 @@
         <w:pStyle w:val="Heading2"/>
       </w:pPr>
       <w:bookmarkStart w:id="11" w:name="ea.fd3fc46b-0d78-11e6-9f44-9d0000bae4df"/>
-      <w:bookmarkStart w:id="12" w:name="_Toc510622112"/>
+      <w:bookmarkStart w:id="12" w:name="_Toc524706232"/>
       <w:r>
         <w:t>DR002_Driver_2</w:t>
       </w:r>
@@ -4478,11 +4413,9 @@
             <w:pPr>
               <w:pStyle w:val="EAModTableHeadingCell"/>
             </w:pPr>
-            <w:proofErr w:type="spellStart"/>
             <w:r>
               <w:t>Aligned</w:t>
             </w:r>
-            <w:proofErr w:type="spellEnd"/>
           </w:p>
         </w:tc>
       </w:tr>
@@ -4630,7 +4563,7 @@
       <w:pPr>
         <w:pStyle w:val="Heading1"/>
       </w:pPr>
-      <w:bookmarkStart w:id="13" w:name="_Toc510622113"/>
+      <w:bookmarkStart w:id="13" w:name="_Toc524706233"/>
       <w:r>
         <w:lastRenderedPageBreak/>
         <w:t>Ziele</w:t>
@@ -4733,7 +4666,7 @@
               <w:pStyle w:val="EAModTableCell0"/>
             </w:pPr>
             <w:r>
-              <w:t>Goal 1</w:t>
+              <w:t>Goal_1</w:t>
             </w:r>
           </w:p>
         </w:tc>
@@ -5114,7 +5047,10 @@
               <w:fldChar w:fldCharType="begin"/>
             </w:r>
             <w:r>
-              <w:instrText xml:space="preserve"> PAGEREF ea.e38578c3-0e01-11e6-ae01-ef640c578b9b \h </w:instrText>
+              <w:instrText xml:space="preserve"> PAGEREF ea.e38578c3-0e01-11e6-ae01-ef640c578b9</w:instrText>
+            </w:r>
+            <w:r>
+              <w:instrText xml:space="preserve">b \h </w:instrText>
             </w:r>
             <w:r>
               <w:fldChar w:fldCharType="separate"/>
@@ -5199,9 +5135,9 @@
         <w:pStyle w:val="Heading2"/>
       </w:pPr>
       <w:bookmarkStart w:id="14" w:name="ea.4acb2520-c997-11e5-b35b-8fb753dd0798"/>
-      <w:bookmarkStart w:id="15" w:name="_Toc510622114"/>
+      <w:bookmarkStart w:id="15" w:name="_Toc524706234"/>
       <w:r>
-        <w:t>Z002_Goal 1</w:t>
+        <w:t>Z002_Goal_1</w:t>
       </w:r>
       <w:bookmarkEnd w:id="14"/>
       <w:bookmarkEnd w:id="15"/>
@@ -5244,7 +5180,7 @@
               <w:pStyle w:val="EAModTableHeadingCell"/>
             </w:pPr>
             <w:r>
-              <w:t>Goal 1</w:t>
+              <w:t>Goal_1</w:t>
             </w:r>
           </w:p>
         </w:tc>
@@ -5256,11 +5192,9 @@
             <w:pPr>
               <w:pStyle w:val="EAModTableHeadingCell"/>
             </w:pPr>
-            <w:proofErr w:type="spellStart"/>
             <w:r>
               <w:t>Aligned</w:t>
             </w:r>
-            <w:proofErr w:type="spellEnd"/>
           </w:p>
         </w:tc>
       </w:tr>
@@ -5291,7 +5225,7 @@
               <w:pStyle w:val="EAModTableCell0"/>
             </w:pPr>
             <w:r>
-              <w:t>Goal 1</w:t>
+              <w:t>Goal_1</w:t>
             </w:r>
           </w:p>
         </w:tc>
@@ -5373,15 +5307,7 @@
               <w:pStyle w:val="EAModTableCell0"/>
             </w:pPr>
             <w:r>
-              <w:t>Prinzip(</w:t>
-            </w:r>
-            <w:proofErr w:type="spellStart"/>
-            <w:r>
-              <w:t>ien</w:t>
-            </w:r>
-            <w:proofErr w:type="spellEnd"/>
-            <w:r>
-              <w:t>)</w:t>
+              <w:t>Prinzip(ien)</w:t>
             </w:r>
           </w:p>
         </w:tc>
@@ -5395,7 +5321,10 @@
               <w:pStyle w:val="EAModTableCell0"/>
             </w:pPr>
             <w:r>
-              <w:t>P004, P002, P001, P003</w:t>
+              <w:t xml:space="preserve">P004, P002, </w:t>
+            </w:r>
+            <w:r>
+              <w:t>P001, P003</w:t>
             </w:r>
           </w:p>
         </w:tc>
@@ -5461,10 +5390,7 @@
               <w:keepNext/>
             </w:pPr>
             <w:r>
-              <w:t xml:space="preserve">AF006, AF003, AF004, AF007, AF001, AF002, AF100, </w:t>
-            </w:r>
-            <w:r>
-              <w:t>AF101, AF102, AF103, AF104</w:t>
+              <w:t>AF006, AF003, AF004, AF007, AF001, AF002, AF100, AF101, AF102, AF103, AF104</w:t>
             </w:r>
           </w:p>
         </w:tc>
@@ -5577,11 +5503,9 @@
             <w:pPr>
               <w:pStyle w:val="EAModTableHeadingCell"/>
             </w:pPr>
-            <w:proofErr w:type="spellStart"/>
             <w:r>
               <w:t>Aligned</w:t>
             </w:r>
-            <w:proofErr w:type="spellEnd"/>
           </w:p>
         </w:tc>
       </w:tr>
@@ -5691,15 +5615,7 @@
               <w:pStyle w:val="EAModTableCell0"/>
             </w:pPr>
             <w:r>
-              <w:t>Prinzip(</w:t>
-            </w:r>
-            <w:proofErr w:type="spellStart"/>
-            <w:r>
-              <w:t>ien</w:t>
-            </w:r>
-            <w:proofErr w:type="spellEnd"/>
-            <w:r>
-              <w:t>)</w:t>
+              <w:t>Prinzip(ien)</w:t>
             </w:r>
           </w:p>
         </w:tc>
@@ -5889,11 +5805,9 @@
             <w:pPr>
               <w:pStyle w:val="EAModTableHeadingCell"/>
             </w:pPr>
-            <w:proofErr w:type="spellStart"/>
             <w:r>
               <w:t>Aligned</w:t>
             </w:r>
-            <w:proofErr w:type="spellEnd"/>
           </w:p>
         </w:tc>
       </w:tr>
@@ -6003,15 +5917,7 @@
               <w:pStyle w:val="EAModTableCell0"/>
             </w:pPr>
             <w:r>
-              <w:t>Prinzip(</w:t>
-            </w:r>
-            <w:proofErr w:type="spellStart"/>
-            <w:r>
-              <w:t>ien</w:t>
-            </w:r>
-            <w:proofErr w:type="spellEnd"/>
-            <w:r>
-              <w:t>)</w:t>
+              <w:t>Prinzip(ien)</w:t>
             </w:r>
           </w:p>
         </w:tc>
@@ -6144,7 +6050,7 @@
         <w:pStyle w:val="Heading2"/>
       </w:pPr>
       <w:bookmarkStart w:id="18" w:name="ea.ddcb1a0e-0e01-11e6-ae01-ef640c578b9b"/>
-      <w:bookmarkStart w:id="19" w:name="_Toc510622115"/>
+      <w:bookmarkStart w:id="19" w:name="_Toc524706235"/>
       <w:r>
         <w:t>Z004_Goal 2</w:t>
       </w:r>
@@ -6201,11 +6107,9 @@
             <w:pPr>
               <w:pStyle w:val="EAModTableHeadingCell"/>
             </w:pPr>
-            <w:proofErr w:type="spellStart"/>
             <w:r>
               <w:t>Aligned</w:t>
             </w:r>
-            <w:proofErr w:type="spellEnd"/>
           </w:p>
         </w:tc>
       </w:tr>
@@ -6315,15 +6219,7 @@
               <w:pStyle w:val="EAModTableCell0"/>
             </w:pPr>
             <w:r>
-              <w:t>Prinzip(</w:t>
-            </w:r>
-            <w:proofErr w:type="spellStart"/>
-            <w:r>
-              <w:t>ien</w:t>
-            </w:r>
-            <w:proofErr w:type="spellEnd"/>
-            <w:r>
-              <w:t>)</w:t>
+              <w:t>Prinzip(ien)</w:t>
             </w:r>
           </w:p>
         </w:tc>
@@ -6498,10 +6394,7 @@
               <w:pStyle w:val="EAModTableHeadingCell"/>
             </w:pPr>
             <w:r>
-              <w:t xml:space="preserve">Goal </w:t>
-            </w:r>
-            <w:r>
-              <w:t>2.1</w:t>
+              <w:t>Goal 2.1</w:t>
             </w:r>
           </w:p>
         </w:tc>
@@ -6513,11 +6406,9 @@
             <w:pPr>
               <w:pStyle w:val="EAModTableHeadingCell"/>
             </w:pPr>
-            <w:proofErr w:type="spellStart"/>
             <w:r>
               <w:t>Aligned</w:t>
             </w:r>
-            <w:proofErr w:type="spellEnd"/>
           </w:p>
         </w:tc>
       </w:tr>
@@ -6627,15 +6518,7 @@
               <w:pStyle w:val="EAModTableCell0"/>
             </w:pPr>
             <w:r>
-              <w:t>Prinzip(</w:t>
-            </w:r>
-            <w:proofErr w:type="spellStart"/>
-            <w:r>
-              <w:t>ien</w:t>
-            </w:r>
-            <w:proofErr w:type="spellEnd"/>
-            <w:r>
-              <w:t>)</w:t>
+              <w:t>Prinzip(ien)</w:t>
             </w:r>
           </w:p>
         </w:tc>
@@ -6766,7 +6649,7 @@
       <w:pPr>
         <w:pStyle w:val="Heading1"/>
       </w:pPr>
-      <w:bookmarkStart w:id="21" w:name="_Toc510622116"/>
+      <w:bookmarkStart w:id="21" w:name="_Toc524706236"/>
       <w:r>
         <w:lastRenderedPageBreak/>
         <w:t>Prinzipien</w:t>
@@ -6868,11 +6751,9 @@
             <w:pPr>
               <w:pStyle w:val="EAModTableCell0"/>
             </w:pPr>
-            <w:proofErr w:type="spellStart"/>
-            <w:r>
-              <w:t>Principle_A</w:t>
-            </w:r>
-            <w:proofErr w:type="spellEnd"/>
+            <w:r>
+              <w:t>A</w:t>
+            </w:r>
           </w:p>
         </w:tc>
         <w:tc>
@@ -6956,11 +6837,9 @@
               <w:pStyle w:val="EAModTableCell0"/>
               <w:keepNext/>
             </w:pPr>
-            <w:proofErr w:type="spellStart"/>
             <w:r>
               <w:t>Principle_B</w:t>
             </w:r>
-            <w:proofErr w:type="spellEnd"/>
           </w:p>
         </w:tc>
         <w:tc>
@@ -7087,9 +6966,9 @@
         <w:pStyle w:val="Heading2"/>
       </w:pPr>
       <w:bookmarkStart w:id="22" w:name="ea.0a316ec1-bf87-11e5-a56a-35b34376b412"/>
-      <w:bookmarkStart w:id="23" w:name="_Toc510622117"/>
+      <w:bookmarkStart w:id="23" w:name="_Toc524706237"/>
       <w:r>
-        <w:t>P004_Principle_A</w:t>
+        <w:t>P004_A</w:t>
       </w:r>
       <w:bookmarkEnd w:id="22"/>
       <w:bookmarkEnd w:id="23"/>
@@ -7131,11 +7010,9 @@
             <w:pPr>
               <w:pStyle w:val="EAModTableHeadingCell"/>
             </w:pPr>
-            <w:proofErr w:type="spellStart"/>
-            <w:r>
-              <w:t>Principle_A</w:t>
-            </w:r>
-            <w:proofErr w:type="spellEnd"/>
+            <w:r>
+              <w:t>A</w:t>
+            </w:r>
           </w:p>
         </w:tc>
         <w:tc>
@@ -7146,11 +7023,9 @@
             <w:pPr>
               <w:pStyle w:val="EAModTableHeadingCell"/>
             </w:pPr>
-            <w:proofErr w:type="spellStart"/>
             <w:r>
               <w:t>Aligned</w:t>
             </w:r>
-            <w:proofErr w:type="spellEnd"/>
           </w:p>
         </w:tc>
       </w:tr>
@@ -7180,11 +7055,9 @@
             <w:pPr>
               <w:pStyle w:val="EAModTableCell0"/>
             </w:pPr>
-            <w:proofErr w:type="spellStart"/>
-            <w:r>
-              <w:t>Principle_A</w:t>
-            </w:r>
-            <w:proofErr w:type="spellEnd"/>
+            <w:r>
+              <w:t>A</w:t>
+            </w:r>
           </w:p>
         </w:tc>
       </w:tr>
@@ -7381,11 +7254,9 @@
             <w:pPr>
               <w:pStyle w:val="EAModTableHeadingCell"/>
             </w:pPr>
-            <w:proofErr w:type="spellStart"/>
             <w:r>
               <w:t>sss</w:t>
             </w:r>
-            <w:proofErr w:type="spellEnd"/>
           </w:p>
         </w:tc>
         <w:tc>
@@ -7396,11 +7267,9 @@
             <w:pPr>
               <w:pStyle w:val="EAModTableHeadingCell"/>
             </w:pPr>
-            <w:proofErr w:type="spellStart"/>
             <w:r>
               <w:t>Aligned</w:t>
             </w:r>
-            <w:proofErr w:type="spellEnd"/>
           </w:p>
         </w:tc>
       </w:tr>
@@ -7430,11 +7299,9 @@
             <w:pPr>
               <w:pStyle w:val="EAModTableCell0"/>
             </w:pPr>
-            <w:proofErr w:type="spellStart"/>
             <w:r>
               <w:t>sss</w:t>
             </w:r>
-            <w:proofErr w:type="spellEnd"/>
           </w:p>
         </w:tc>
       </w:tr>
@@ -7589,7 +7456,7 @@
         <w:pStyle w:val="Heading2"/>
       </w:pPr>
       <w:bookmarkStart w:id="25" w:name="ea.0e1addf6-bf87-11e5-a56a-35b34376b412"/>
-      <w:bookmarkStart w:id="26" w:name="_Toc510622118"/>
+      <w:bookmarkStart w:id="26" w:name="_Toc524706238"/>
       <w:r>
         <w:t>P002_Principle_B</w:t>
       </w:r>
@@ -7633,11 +7500,9 @@
             <w:pPr>
               <w:pStyle w:val="EAModTableHeadingCell"/>
             </w:pPr>
-            <w:proofErr w:type="spellStart"/>
             <w:r>
               <w:t>Principle_B</w:t>
             </w:r>
-            <w:proofErr w:type="spellEnd"/>
           </w:p>
         </w:tc>
         <w:tc>
@@ -7648,11 +7513,9 @@
             <w:pPr>
               <w:pStyle w:val="EAModTableHeadingCell"/>
             </w:pPr>
-            <w:proofErr w:type="spellStart"/>
             <w:r>
               <w:t>Aligned</w:t>
             </w:r>
-            <w:proofErr w:type="spellEnd"/>
           </w:p>
         </w:tc>
       </w:tr>
@@ -7682,11 +7545,9 @@
             <w:pPr>
               <w:pStyle w:val="EAModTableCell0"/>
             </w:pPr>
-            <w:proofErr w:type="spellStart"/>
             <w:r>
               <w:t>Principle_B</w:t>
             </w:r>
-            <w:proofErr w:type="spellEnd"/>
           </w:p>
         </w:tc>
       </w:tr>
@@ -7883,11 +7744,9 @@
             <w:pPr>
               <w:pStyle w:val="EAModTableHeadingCell"/>
             </w:pPr>
-            <w:proofErr w:type="spellStart"/>
             <w:r>
               <w:t>Principe_C</w:t>
             </w:r>
-            <w:proofErr w:type="spellEnd"/>
           </w:p>
         </w:tc>
         <w:tc>
@@ -7898,11 +7757,9 @@
             <w:pPr>
               <w:pStyle w:val="EAModTableHeadingCell"/>
             </w:pPr>
-            <w:proofErr w:type="spellStart"/>
             <w:r>
               <w:t>Aligned</w:t>
             </w:r>
-            <w:proofErr w:type="spellEnd"/>
           </w:p>
         </w:tc>
       </w:tr>
@@ -7932,11 +7789,9 @@
             <w:pPr>
               <w:pStyle w:val="EAModTableCell0"/>
             </w:pPr>
-            <w:proofErr w:type="spellStart"/>
             <w:r>
               <w:t>Principe_C</w:t>
             </w:r>
-            <w:proofErr w:type="spellEnd"/>
           </w:p>
         </w:tc>
       </w:tr>
@@ -8091,7 +7946,7 @@
       <w:pPr>
         <w:pStyle w:val="Heading1"/>
       </w:pPr>
-      <w:bookmarkStart w:id="28" w:name="_Toc510622119"/>
+      <w:bookmarkStart w:id="28" w:name="_Toc524706239"/>
       <w:r>
         <w:lastRenderedPageBreak/>
         <w:t>Stakeholders</w:t>
@@ -8181,11 +8036,9 @@
               <w:pStyle w:val="EAModTableCell0"/>
               <w:keepNext/>
             </w:pPr>
-            <w:proofErr w:type="spellStart"/>
             <w:r>
               <w:t>Stakeholder_A</w:t>
             </w:r>
-            <w:proofErr w:type="spellEnd"/>
           </w:p>
         </w:tc>
         <w:tc>
@@ -8252,7 +8105,7 @@
       <w:pPr>
         <w:pStyle w:val="Heading1"/>
       </w:pPr>
-      <w:bookmarkStart w:id="29" w:name="_Toc510622120"/>
+      <w:bookmarkStart w:id="29" w:name="_Toc524706240"/>
       <w:r>
         <w:lastRenderedPageBreak/>
         <w:t>Übersicht der Anforderungen</w:t>
@@ -8263,7 +8116,7 @@
       <w:pPr>
         <w:pStyle w:val="Heading2"/>
       </w:pPr>
-      <w:bookmarkStart w:id="30" w:name="_Toc510622121"/>
+      <w:bookmarkStart w:id="30" w:name="_Toc524706241"/>
       <w:r>
         <w:t>SU01_Funktionalität</w:t>
       </w:r>
@@ -8392,13 +8245,8 @@
               <w:pStyle w:val="EAModTableCell0"/>
             </w:pPr>
             <w:r>
-              <w:t xml:space="preserve">Must </w:t>
-            </w:r>
-            <w:proofErr w:type="spellStart"/>
-            <w:r>
-              <w:t>have</w:t>
-            </w:r>
-            <w:proofErr w:type="spellEnd"/>
+              <w:t>Must have</w:t>
+            </w:r>
           </w:p>
         </w:tc>
         <w:tc>
@@ -8494,13 +8342,8 @@
               <w:pStyle w:val="EAModTableCell0"/>
             </w:pPr>
             <w:r>
-              <w:t xml:space="preserve">Must </w:t>
-            </w:r>
-            <w:proofErr w:type="spellStart"/>
-            <w:r>
-              <w:t>have</w:t>
-            </w:r>
-            <w:proofErr w:type="spellEnd"/>
+              <w:t>Nice to have</w:t>
+            </w:r>
           </w:p>
         </w:tc>
         <w:tc>
@@ -8540,10 +8383,10 @@
               <w:fldChar w:fldCharType="begin"/>
             </w:r>
             <w:r>
-              <w:instrText xml:space="preserve"> PAGEREF ea.2769003c-bf5b-11e5-a56a-35b34</w:instrText>
-            </w:r>
-            <w:r>
-              <w:instrText xml:space="preserve">376b412 \h </w:instrText>
+              <w:instrText xml:space="preserve"> PAGEREF ea.2769003c-bf5b-11e5-a56a-3</w:instrText>
+            </w:r>
+            <w:r>
+              <w:instrText xml:space="preserve">5b34376b412 \h </w:instrText>
             </w:r>
             <w:r>
               <w:fldChar w:fldCharType="separate"/>
@@ -8599,13 +8442,8 @@
               <w:pStyle w:val="EAModTableCell0"/>
             </w:pPr>
             <w:r>
-              <w:t xml:space="preserve">Must </w:t>
-            </w:r>
-            <w:proofErr w:type="spellStart"/>
-            <w:r>
-              <w:t>have</w:t>
-            </w:r>
-            <w:proofErr w:type="spellEnd"/>
+              <w:t>Must have</w:t>
+            </w:r>
           </w:p>
         </w:tc>
         <w:tc>
@@ -8701,13 +8539,8 @@
               <w:pStyle w:val="EAModTableCell0"/>
             </w:pPr>
             <w:r>
-              <w:t xml:space="preserve">Must </w:t>
-            </w:r>
-            <w:proofErr w:type="spellStart"/>
-            <w:r>
-              <w:t>have</w:t>
-            </w:r>
-            <w:proofErr w:type="spellEnd"/>
+              <w:t>Should have</w:t>
+            </w:r>
           </w:p>
         </w:tc>
         <w:tc>
@@ -8747,7 +8580,10 @@
               <w:fldChar w:fldCharType="begin"/>
             </w:r>
             <w:r>
-              <w:instrText xml:space="preserve"> PAGEREF ea.c96c0018-2cc0-11e6-8dd6-23b9a87b3ebd \h </w:instrText>
+              <w:instrText xml:space="preserve"> PAGEREF ea.c96c0018-2cc0-11e6-8dd6-23b9a87b3ebd \h</w:instrText>
+            </w:r>
+            <w:r>
+              <w:instrText xml:space="preserve"> </w:instrText>
             </w:r>
             <w:r>
               <w:fldChar w:fldCharType="separate"/>
@@ -8803,13 +8639,8 @@
               <w:pStyle w:val="EAModTableCell0"/>
             </w:pPr>
             <w:r>
-              <w:t xml:space="preserve">Must </w:t>
-            </w:r>
-            <w:proofErr w:type="spellStart"/>
-            <w:r>
-              <w:t>have</w:t>
-            </w:r>
-            <w:proofErr w:type="spellEnd"/>
+              <w:t>Must have</w:t>
+            </w:r>
           </w:p>
         </w:tc>
         <w:tc>
@@ -8905,13 +8736,8 @@
               <w:pStyle w:val="EAModTableCell0"/>
             </w:pPr>
             <w:r>
-              <w:t xml:space="preserve">Must </w:t>
-            </w:r>
-            <w:proofErr w:type="spellStart"/>
-            <w:r>
-              <w:t>have</w:t>
-            </w:r>
-            <w:proofErr w:type="spellEnd"/>
+              <w:t>Must have</w:t>
+            </w:r>
           </w:p>
         </w:tc>
         <w:tc>
@@ -9007,13 +8833,8 @@
               <w:pStyle w:val="EAModTableCell0"/>
             </w:pPr>
             <w:r>
-              <w:t xml:space="preserve">Must </w:t>
-            </w:r>
-            <w:proofErr w:type="spellStart"/>
-            <w:r>
-              <w:t>have</w:t>
-            </w:r>
-            <w:proofErr w:type="spellEnd"/>
+              <w:t>Must have</w:t>
+            </w:r>
           </w:p>
         </w:tc>
         <w:tc>
@@ -9034,13 +8855,7 @@
               <w:fldChar w:fldCharType="separate"/>
             </w:r>
             <w:r>
-              <w:t>9.1.1.2.2.1</w:t>
-            </w:r>
-            <w:r>
-              <w:t>.</w:t>
-            </w:r>
-            <w:r>
-              <w:t>4</w:t>
+              <w:t>9.1.1.2.2.1.4</w:t>
             </w:r>
             <w:r>
               <w:fldChar w:fldCharType="end"/>
@@ -9114,19 +8929,9 @@
             <w:pPr>
               <w:pStyle w:val="EAModTableCell0"/>
             </w:pPr>
-            <w:proofErr w:type="spellStart"/>
-            <w:r>
-              <w:t>Should</w:t>
-            </w:r>
-            <w:proofErr w:type="spellEnd"/>
-            <w:r>
-              <w:t xml:space="preserve"> </w:t>
-            </w:r>
-            <w:proofErr w:type="spellStart"/>
-            <w:r>
-              <w:t>have</w:t>
-            </w:r>
-            <w:proofErr w:type="spellEnd"/>
+            <w:r>
+              <w:t>Should have</w:t>
+            </w:r>
           </w:p>
         </w:tc>
         <w:tc>
@@ -9166,7 +8971,10 @@
               <w:fldChar w:fldCharType="begin"/>
             </w:r>
             <w:r>
-              <w:instrText xml:space="preserve"> PAGEREF ea.175d7b8d-380e-11e8-a088-c32925c50d0b \h </w:instrText>
+              <w:instrText xml:space="preserve"> PAGEREF ea.175d7b8d-380e-11e8-a088-c32925c50</w:instrText>
+            </w:r>
+            <w:r>
+              <w:instrText xml:space="preserve">d0b \h </w:instrText>
             </w:r>
             <w:r>
               <w:fldChar w:fldCharType="separate"/>
@@ -9211,15 +9019,7 @@
               <w:keepNext/>
             </w:pPr>
             <w:r>
-              <w:t>AF003_Requirements_2_(</w:t>
-            </w:r>
-            <w:proofErr w:type="spellStart"/>
-            <w:r>
-              <w:t>ssss</w:t>
-            </w:r>
-            <w:proofErr w:type="spellEnd"/>
-            <w:r>
-              <w:t>) (CAP)</w:t>
+              <w:t>AF003_Requirements_2_(ssss) (CAP)</w:t>
             </w:r>
           </w:p>
         </w:tc>
@@ -9233,13 +9033,8 @@
               <w:keepNext/>
             </w:pPr>
             <w:r>
-              <w:t xml:space="preserve">Must </w:t>
-            </w:r>
-            <w:proofErr w:type="spellStart"/>
-            <w:r>
-              <w:t>have</w:t>
-            </w:r>
-            <w:proofErr w:type="spellEnd"/>
+              <w:t>Must have</w:t>
+            </w:r>
           </w:p>
         </w:tc>
         <w:tc>
@@ -9255,10 +9050,7 @@
               <w:fldChar w:fldCharType="begin"/>
             </w:r>
             <w:r>
-              <w:instrText xml:space="preserve"> REF e</w:instrText>
-            </w:r>
-            <w:r>
-              <w:instrText xml:space="preserve">a.23f6e412-bf5b-11e5-a56a-35b34376b412 \r \h </w:instrText>
+              <w:instrText xml:space="preserve"> REF ea.23f6e412-bf5b-11e5-a56a-35b34376b412 \r \h </w:instrText>
             </w:r>
             <w:r>
               <w:fldChar w:fldCharType="separate"/>
@@ -9383,7 +9175,7 @@
       <w:pPr>
         <w:pStyle w:val="Heading2"/>
       </w:pPr>
-      <w:bookmarkStart w:id="31" w:name="_Toc510622122"/>
+      <w:bookmarkStart w:id="31" w:name="_Toc524706242"/>
       <w:r>
         <w:t>SU02_Normen, Standards und Praktiken</w:t>
       </w:r>
@@ -9512,13 +9304,8 @@
               <w:pStyle w:val="EAModTableCell0"/>
             </w:pPr>
             <w:r>
-              <w:t xml:space="preserve">Must </w:t>
-            </w:r>
-            <w:proofErr w:type="spellStart"/>
-            <w:r>
-              <w:t>have</w:t>
-            </w:r>
-            <w:proofErr w:type="spellEnd"/>
+              <w:t>Must have</w:t>
+            </w:r>
           </w:p>
         </w:tc>
         <w:tc>
@@ -9617,13 +9404,8 @@
               <w:keepNext/>
             </w:pPr>
             <w:r>
-              <w:t xml:space="preserve">Must </w:t>
-            </w:r>
-            <w:proofErr w:type="spellStart"/>
-            <w:r>
-              <w:t>have</w:t>
-            </w:r>
-            <w:proofErr w:type="spellEnd"/>
+              <w:t>Must have</w:t>
+            </w:r>
           </w:p>
         </w:tc>
         <w:tc>
@@ -9665,10 +9447,10 @@
               <w:fldChar w:fldCharType="begin"/>
             </w:r>
             <w:r>
-              <w:instrText xml:space="preserve"> PAGEREF ea.429176da-debe-11e5-bf7d-117d54807</w:instrText>
-            </w:r>
-            <w:r>
-              <w:instrText xml:space="preserve">0bb \h </w:instrText>
+              <w:instrText xml:space="preserve"> PAGEREF ea.429176da-de</w:instrText>
+            </w:r>
+            <w:r>
+              <w:instrText xml:space="preserve">be-11e5-bf7d-117d548070bb \h </w:instrText>
             </w:r>
             <w:r>
               <w:fldChar w:fldCharType="separate"/>
@@ -9767,7 +9549,7 @@
       <w:pPr>
         <w:pStyle w:val="Heading1"/>
       </w:pPr>
-      <w:bookmarkStart w:id="32" w:name="_Toc510622123"/>
+      <w:bookmarkStart w:id="32" w:name="_Toc524706243"/>
       <w:r>
         <w:lastRenderedPageBreak/>
         <w:t>Detaillierte Anforderungen des Projektbetrachtungsraum SU03_My Project</w:t>
@@ -9778,7 +9560,7 @@
       <w:pPr>
         <w:pStyle w:val="Heading2"/>
       </w:pPr>
-      <w:bookmarkStart w:id="33" w:name="_Toc510622124"/>
+      <w:bookmarkStart w:id="33" w:name="_Toc524706244"/>
       <w:r>
         <w:t>SU01_Funktionalität</w:t>
       </w:r>
@@ -9786,10 +9568,10 @@
     </w:p>
     <w:p>
       <w:r>
-        <w:t>Funktionale Anforderungen an das zu</w:t>
+        <w:t xml:space="preserve">Funktionale </w:t>
       </w:r>
       <w:r>
-        <w:t xml:space="preserve"> realisierende / zu beschaffenden System / Produkt. Dieser Betrachtungsraum ist in der Regel sehr umfangreich und adressiert Anforderungen an die erwartete Funktionalität.</w:t>
+        <w:t>Anforderungen an das zu realisierende / zu beschaffenden System / Produkt. Dieser Betrachtungsraum ist in der Regel sehr umfangreich und adressiert Anforderungen an die erwartete Funktionalität.</w:t>
       </w:r>
     </w:p>
     <w:p>
@@ -9866,11 +9648,12 @@
             <w:pPr>
               <w:pStyle w:val="EAModTableHeadingCell"/>
             </w:pPr>
-            <w:proofErr w:type="spellStart"/>
-            <w:r>
-              <w:t>Identified</w:t>
-            </w:r>
-            <w:proofErr w:type="spellEnd"/>
+            <w:r>
+              <w:t>Identifie</w:t>
+            </w:r>
+            <w:r>
+              <w:t>d</w:t>
+            </w:r>
           </w:p>
         </w:tc>
       </w:tr>
@@ -9901,14 +9684,9 @@
             <w:pPr>
               <w:pStyle w:val="EAModTableCell0"/>
             </w:pPr>
-            <w:proofErr w:type="spellStart"/>
-            <w:r>
-              <w:t>Func</w:t>
-            </w:r>
-            <w:r>
-              <w:t>tionalRequirement</w:t>
-            </w:r>
-            <w:proofErr w:type="spellEnd"/>
+            <w:r>
+              <w:t>FunctionalRequirement</w:t>
+            </w:r>
           </w:p>
         </w:tc>
       </w:tr>
@@ -9940,15 +9718,7 @@
               <w:pStyle w:val="EAModTableCell0"/>
             </w:pPr>
             <w:r>
-              <w:t xml:space="preserve">Das System muss fähig </w:t>
-            </w:r>
-            <w:proofErr w:type="gramStart"/>
-            <w:r>
-              <w:t>sein Rezepte</w:t>
-            </w:r>
-            <w:proofErr w:type="gramEnd"/>
-            <w:r>
-              <w:t xml:space="preserve"> zu auszudrucken</w:t>
+              <w:t>Das System muss fähig sein Rezepte zu auszudrucken</w:t>
             </w:r>
           </w:p>
         </w:tc>
@@ -9981,13 +9751,8 @@
               <w:pStyle w:val="EAModTableCell0"/>
             </w:pPr>
             <w:r>
-              <w:t xml:space="preserve">Must </w:t>
-            </w:r>
-            <w:proofErr w:type="spellStart"/>
-            <w:r>
-              <w:t>have</w:t>
-            </w:r>
-            <w:proofErr w:type="spellEnd"/>
+              <w:t>Must have</w:t>
+            </w:r>
           </w:p>
         </w:tc>
       </w:tr>
@@ -10051,99 +9816,12 @@
             <w:pPr>
               <w:pStyle w:val="EAModTableCell0"/>
             </w:pPr>
-            <w:proofErr w:type="spellStart"/>
-            <w:r>
-              <w:t>sfasdfsadf</w:t>
-            </w:r>
-            <w:proofErr w:type="spellEnd"/>
-            <w:r>
-              <w:t xml:space="preserve"> </w:t>
-            </w:r>
-            <w:proofErr w:type="spellStart"/>
-            <w:r>
-              <w:t>asdfadsfasdf</w:t>
-            </w:r>
-            <w:proofErr w:type="spellEnd"/>
-            <w:r>
-              <w:t xml:space="preserve"> </w:t>
-            </w:r>
-            <w:proofErr w:type="spellStart"/>
-            <w:r>
-              <w:t>asdf</w:t>
-            </w:r>
-            <w:proofErr w:type="spellEnd"/>
-            <w:r>
-              <w:t xml:space="preserve"> </w:t>
-            </w:r>
-            <w:proofErr w:type="spellStart"/>
-            <w:r>
-              <w:t>asdf</w:t>
-            </w:r>
-            <w:proofErr w:type="spellEnd"/>
-            <w:r>
-              <w:t xml:space="preserve"> </w:t>
-            </w:r>
-            <w:proofErr w:type="spellStart"/>
-            <w:r>
-              <w:t>adfa</w:t>
-            </w:r>
-            <w:proofErr w:type="spellEnd"/>
-            <w:r>
-              <w:t xml:space="preserve"> </w:t>
-            </w:r>
-            <w:proofErr w:type="spellStart"/>
-            <w:r>
-              <w:t>dfad</w:t>
-            </w:r>
-            <w:proofErr w:type="spellEnd"/>
-            <w:r>
-              <w:t xml:space="preserve"> </w:t>
-            </w:r>
-            <w:proofErr w:type="spellStart"/>
-            <w:r>
-              <w:t>sfasdfa</w:t>
-            </w:r>
-            <w:proofErr w:type="spellEnd"/>
-            <w:r>
-              <w:t xml:space="preserve"> </w:t>
-            </w:r>
-            <w:proofErr w:type="spellStart"/>
-            <w:r>
-              <w:t>asdfasdfadfasdfa</w:t>
-            </w:r>
-            <w:proofErr w:type="spellEnd"/>
-            <w:r>
-              <w:t xml:space="preserve"> </w:t>
-            </w:r>
-            <w:proofErr w:type="spellStart"/>
-            <w:r>
-              <w:t>dsfa</w:t>
-            </w:r>
-            <w:proofErr w:type="spellEnd"/>
-            <w:r>
-              <w:t xml:space="preserve"> </w:t>
-            </w:r>
-            <w:proofErr w:type="spellStart"/>
-            <w:r>
-              <w:t>dfasdfadfadfadf</w:t>
-            </w:r>
-            <w:proofErr w:type="spellEnd"/>
-            <w:r>
-              <w:t xml:space="preserve"> </w:t>
-            </w:r>
-            <w:proofErr w:type="spellStart"/>
-            <w:r>
-              <w:t>sadfasdfsdafsdaf</w:t>
-            </w:r>
-            <w:proofErr w:type="spellEnd"/>
-            <w:r>
-              <w:t xml:space="preserve"> </w:t>
-            </w:r>
-            <w:proofErr w:type="spellStart"/>
-            <w:r>
-              <w:t>sadf</w:t>
-            </w:r>
-            <w:proofErr w:type="spellEnd"/>
+            <w:r>
+              <w:t xml:space="preserve">sfasdfsadf asdfadsfasdf asdf asdf adfa dfad sfasdfa asdfasdfadfasdfa </w:t>
+            </w:r>
+            <w:r>
+              <w:t>dsfa dfasdfadfadfadf sadfasdfsdafsdaf sadf</w:t>
+            </w:r>
           </w:p>
         </w:tc>
       </w:tr>
@@ -10243,7 +9921,7 @@
               <w:keepNext/>
             </w:pPr>
             <w:r>
-              <w:t>Q007</w:t>
+              <w:t>Q007, Q011, Q010</w:t>
             </w:r>
           </w:p>
         </w:tc>
@@ -10393,11 +10071,9 @@
             <w:pPr>
               <w:pStyle w:val="EAModTableHeadingCell"/>
             </w:pPr>
-            <w:proofErr w:type="spellStart"/>
             <w:r>
               <w:t>Identified</w:t>
             </w:r>
-            <w:proofErr w:type="spellEnd"/>
           </w:p>
         </w:tc>
       </w:tr>
@@ -10428,11 +10104,9 @@
             <w:pPr>
               <w:pStyle w:val="EAModTableCell0"/>
             </w:pPr>
-            <w:proofErr w:type="spellStart"/>
             <w:r>
               <w:t>FunctionalRequirement</w:t>
             </w:r>
-            <w:proofErr w:type="spellEnd"/>
           </w:p>
         </w:tc>
       </w:tr>
@@ -10450,7 +10124,10 @@
               <w:pStyle w:val="EAModTableCell0"/>
             </w:pPr>
             <w:r>
-              <w:t>Formale Definition</w:t>
+              <w:t xml:space="preserve">Formale </w:t>
+            </w:r>
+            <w:r>
+              <w:t>Definition</w:t>
             </w:r>
           </w:p>
         </w:tc>
@@ -10493,19 +10170,9 @@
             <w:pPr>
               <w:pStyle w:val="EAModTableCell0"/>
             </w:pPr>
-            <w:proofErr w:type="spellStart"/>
-            <w:r>
-              <w:t>Should</w:t>
-            </w:r>
-            <w:proofErr w:type="spellEnd"/>
-            <w:r>
-              <w:t xml:space="preserve"> </w:t>
-            </w:r>
-            <w:proofErr w:type="spellStart"/>
-            <w:r>
-              <w:t>have</w:t>
-            </w:r>
-            <w:proofErr w:type="spellEnd"/>
+            <w:r>
+              <w:t>Should have</w:t>
+            </w:r>
           </w:p>
         </w:tc>
       </w:tr>
@@ -10789,11 +10456,9 @@
             <w:pPr>
               <w:pStyle w:val="EAModTableHeadingCell"/>
             </w:pPr>
-            <w:proofErr w:type="spellStart"/>
             <w:r>
               <w:t>Identified</w:t>
             </w:r>
-            <w:proofErr w:type="spellEnd"/>
           </w:p>
         </w:tc>
       </w:tr>
@@ -10824,11 +10489,9 @@
             <w:pPr>
               <w:pStyle w:val="EAModTableCell0"/>
             </w:pPr>
-            <w:proofErr w:type="spellStart"/>
             <w:r>
               <w:t>SecurityRequirement</w:t>
             </w:r>
-            <w:proofErr w:type="spellEnd"/>
           </w:p>
         </w:tc>
       </w:tr>
@@ -10890,13 +10553,8 @@
               <w:pStyle w:val="EAModTableCell0"/>
             </w:pPr>
             <w:r>
-              <w:t xml:space="preserve">Must </w:t>
-            </w:r>
-            <w:proofErr w:type="spellStart"/>
-            <w:r>
-              <w:t>have</w:t>
-            </w:r>
-            <w:proofErr w:type="spellEnd"/>
+              <w:t>Nice to have</w:t>
+            </w:r>
           </w:p>
         </w:tc>
       </w:tr>
@@ -11061,21 +10719,8 @@
               <w:pStyle w:val="EAModTableCell0"/>
               <w:keepNext/>
             </w:pPr>
-            <w:proofErr w:type="spellStart"/>
-            <w:r>
-              <w:t>Functionality.Suitability</w:t>
-            </w:r>
-            <w:proofErr w:type="spellEnd"/>
-            <w:r>
-              <w:t xml:space="preserve">, </w:t>
-            </w:r>
-            <w:proofErr w:type="spellStart"/>
-            <w:r>
-              <w:t>Security.Non</w:t>
-            </w:r>
-            <w:proofErr w:type="spellEnd"/>
-            <w:r>
-              <w:t>-repudiation</w:t>
+            <w:r>
+              <w:t>Functionality.Suitability, Security.Non-repudiation</w:t>
             </w:r>
           </w:p>
         </w:tc>
@@ -11149,7 +10794,10 @@
       </w:pPr>
       <w:bookmarkStart w:id="37" w:name="ea.ad463858-d56d-11e5-89ea-2d8d86e9ef89"/>
       <w:r>
-        <w:t>AF007_sss (FEA)</w:t>
+        <w:t xml:space="preserve">AF007_sss </w:t>
+      </w:r>
+      <w:r>
+        <w:t>(FEA)</w:t>
       </w:r>
       <w:bookmarkEnd w:id="37"/>
     </w:p>
@@ -11217,11 +10865,9 @@
             <w:pPr>
               <w:pStyle w:val="EAModTableHeadingCell"/>
             </w:pPr>
-            <w:proofErr w:type="spellStart"/>
             <w:r>
               <w:t>Rejected</w:t>
             </w:r>
-            <w:proofErr w:type="spellEnd"/>
           </w:p>
         </w:tc>
       </w:tr>
@@ -11252,11 +10898,9 @@
             <w:pPr>
               <w:pStyle w:val="EAModTableCell0"/>
             </w:pPr>
-            <w:proofErr w:type="spellStart"/>
             <w:r>
               <w:t>FunctionalRequirement</w:t>
             </w:r>
-            <w:proofErr w:type="spellEnd"/>
           </w:p>
         </w:tc>
       </w:tr>
@@ -11288,15 +10932,7 @@
               <w:pStyle w:val="EAModTableCell0"/>
             </w:pPr>
             <w:r>
-              <w:t xml:space="preserve">Das System muss fähig </w:t>
-            </w:r>
-            <w:proofErr w:type="gramStart"/>
-            <w:r>
-              <w:t>sein Rezepte</w:t>
-            </w:r>
-            <w:proofErr w:type="gramEnd"/>
-            <w:r>
-              <w:t xml:space="preserve"> zu auszudrucken</w:t>
+              <w:t>Das System muss fähig sein Rezepte zu auszudrucken</w:t>
             </w:r>
           </w:p>
         </w:tc>
@@ -11329,13 +10965,8 @@
               <w:pStyle w:val="EAModTableCell0"/>
             </w:pPr>
             <w:r>
-              <w:t xml:space="preserve">Must </w:t>
-            </w:r>
-            <w:proofErr w:type="spellStart"/>
-            <w:r>
-              <w:t>have</w:t>
-            </w:r>
-            <w:proofErr w:type="spellEnd"/>
+              <w:t>Must have</w:t>
+            </w:r>
           </w:p>
         </w:tc>
       </w:tr>
@@ -11618,11 +11249,9 @@
             <w:pPr>
               <w:pStyle w:val="EAModTableHeadingCell"/>
             </w:pPr>
-            <w:proofErr w:type="spellStart"/>
             <w:r>
               <w:t>Rejected</w:t>
             </w:r>
-            <w:proofErr w:type="spellEnd"/>
           </w:p>
         </w:tc>
       </w:tr>
@@ -11653,11 +11282,9 @@
             <w:pPr>
               <w:pStyle w:val="EAModTableCell0"/>
             </w:pPr>
-            <w:proofErr w:type="spellStart"/>
             <w:r>
               <w:t>FunctionalRequirement</w:t>
             </w:r>
-            <w:proofErr w:type="spellEnd"/>
           </w:p>
         </w:tc>
       </w:tr>
@@ -11689,15 +11316,7 @@
               <w:pStyle w:val="EAModTableCell0"/>
             </w:pPr>
             <w:r>
-              <w:t xml:space="preserve">Das System muss fähig </w:t>
-            </w:r>
-            <w:proofErr w:type="gramStart"/>
-            <w:r>
-              <w:t>sein Rezepte</w:t>
-            </w:r>
-            <w:proofErr w:type="gramEnd"/>
-            <w:r>
-              <w:t xml:space="preserve"> zu auszudrucken</w:t>
+              <w:t>Das System sollte fähig sein Rezepte zu auszudrucken</w:t>
             </w:r>
           </w:p>
         </w:tc>
@@ -11730,13 +11349,8 @@
               <w:pStyle w:val="EAModTableCell0"/>
             </w:pPr>
             <w:r>
-              <w:t xml:space="preserve">Must </w:t>
-            </w:r>
-            <w:proofErr w:type="spellStart"/>
-            <w:r>
-              <w:t>have</w:t>
-            </w:r>
-            <w:proofErr w:type="spellEnd"/>
+              <w:t>Should have</w:t>
+            </w:r>
           </w:p>
         </w:tc>
       </w:tr>
@@ -12012,11 +11626,9 @@
             <w:pPr>
               <w:pStyle w:val="EAModTableHeadingCell"/>
             </w:pPr>
-            <w:proofErr w:type="spellStart"/>
             <w:r>
               <w:t>Rejected</w:t>
             </w:r>
-            <w:proofErr w:type="spellEnd"/>
           </w:p>
         </w:tc>
       </w:tr>
@@ -12047,11 +11659,9 @@
             <w:pPr>
               <w:pStyle w:val="EAModTableCell0"/>
             </w:pPr>
-            <w:proofErr w:type="spellStart"/>
             <w:r>
               <w:t>FunctionalRequirement</w:t>
             </w:r>
-            <w:proofErr w:type="spellEnd"/>
           </w:p>
         </w:tc>
       </w:tr>
@@ -12083,15 +11693,7 @@
               <w:pStyle w:val="EAModTableCell0"/>
             </w:pPr>
             <w:r>
-              <w:t xml:space="preserve">Das System muss fähig </w:t>
-            </w:r>
-            <w:proofErr w:type="gramStart"/>
-            <w:r>
-              <w:t>sein Rezepte</w:t>
-            </w:r>
-            <w:proofErr w:type="gramEnd"/>
-            <w:r>
-              <w:t xml:space="preserve"> zu auszudrucken</w:t>
+              <w:t>Das System muss fähig sein Rezepte zu auszudrucken</w:t>
             </w:r>
           </w:p>
         </w:tc>
@@ -12124,13 +11726,8 @@
               <w:pStyle w:val="EAModTableCell0"/>
             </w:pPr>
             <w:r>
-              <w:t xml:space="preserve">Must </w:t>
-            </w:r>
-            <w:proofErr w:type="spellStart"/>
-            <w:r>
-              <w:t>have</w:t>
-            </w:r>
-            <w:proofErr w:type="spellEnd"/>
+              <w:t>Must have</w:t>
+            </w:r>
           </w:p>
         </w:tc>
       </w:tr>
@@ -12148,7 +11745,10 @@
               <w:pStyle w:val="EAModTableCell0"/>
             </w:pPr>
             <w:r>
-              <w:t>Begründung &amp; Nutzen</w:t>
+              <w:t xml:space="preserve">Begründung &amp; </w:t>
+            </w:r>
+            <w:r>
+              <w:t>Nutzen</w:t>
             </w:r>
           </w:p>
         </w:tc>
@@ -12405,11 +12005,9 @@
             <w:pPr>
               <w:pStyle w:val="EAModTableHeadingCell"/>
             </w:pPr>
-            <w:proofErr w:type="spellStart"/>
             <w:r>
               <w:t>Rejected</w:t>
             </w:r>
-            <w:proofErr w:type="spellEnd"/>
           </w:p>
         </w:tc>
       </w:tr>
@@ -12440,11 +12038,9 @@
             <w:pPr>
               <w:pStyle w:val="EAModTableCell0"/>
             </w:pPr>
-            <w:proofErr w:type="spellStart"/>
             <w:r>
               <w:t>FunctionalRequirement</w:t>
             </w:r>
-            <w:proofErr w:type="spellEnd"/>
           </w:p>
         </w:tc>
       </w:tr>
@@ -12476,15 +12072,7 @@
               <w:pStyle w:val="EAModTableCell0"/>
             </w:pPr>
             <w:r>
-              <w:t xml:space="preserve">Das System muss fähig </w:t>
-            </w:r>
-            <w:proofErr w:type="gramStart"/>
-            <w:r>
-              <w:t>sein Rezepte</w:t>
-            </w:r>
-            <w:proofErr w:type="gramEnd"/>
-            <w:r>
-              <w:t xml:space="preserve"> zu auszudrucken</w:t>
+              <w:t>Das System muss fähig sein Rezepte zu auszudrucken</w:t>
             </w:r>
           </w:p>
         </w:tc>
@@ -12517,13 +12105,8 @@
               <w:pStyle w:val="EAModTableCell0"/>
             </w:pPr>
             <w:r>
-              <w:t xml:space="preserve">Must </w:t>
-            </w:r>
-            <w:proofErr w:type="spellStart"/>
-            <w:r>
-              <w:t>have</w:t>
-            </w:r>
-            <w:proofErr w:type="spellEnd"/>
+              <w:t>Must have</w:t>
+            </w:r>
           </w:p>
         </w:tc>
       </w:tr>
@@ -12798,11 +12381,9 @@
             <w:pPr>
               <w:pStyle w:val="EAModTableHeadingCell"/>
             </w:pPr>
-            <w:proofErr w:type="spellStart"/>
             <w:r>
               <w:t>Rejected</w:t>
             </w:r>
-            <w:proofErr w:type="spellEnd"/>
           </w:p>
         </w:tc>
       </w:tr>
@@ -12833,11 +12414,9 @@
             <w:pPr>
               <w:pStyle w:val="EAModTableCell0"/>
             </w:pPr>
-            <w:proofErr w:type="spellStart"/>
             <w:r>
               <w:t>FunctionalRequirement</w:t>
             </w:r>
-            <w:proofErr w:type="spellEnd"/>
           </w:p>
         </w:tc>
       </w:tr>
@@ -12869,15 +12448,7 @@
               <w:pStyle w:val="EAModTableCell0"/>
             </w:pPr>
             <w:r>
-              <w:t xml:space="preserve">Das System muss fähig </w:t>
-            </w:r>
-            <w:proofErr w:type="gramStart"/>
-            <w:r>
-              <w:t>sein Rezepte</w:t>
-            </w:r>
-            <w:proofErr w:type="gramEnd"/>
-            <w:r>
-              <w:t xml:space="preserve"> zu auszudrucken</w:t>
+              <w:t>Das System muss fähig sein Rezepte zu auszudrucken</w:t>
             </w:r>
           </w:p>
         </w:tc>
@@ -12910,13 +12481,8 @@
               <w:pStyle w:val="EAModTableCell0"/>
             </w:pPr>
             <w:r>
-              <w:t xml:space="preserve">Must </w:t>
-            </w:r>
-            <w:proofErr w:type="spellStart"/>
-            <w:r>
-              <w:t>have</w:t>
-            </w:r>
-            <w:proofErr w:type="spellEnd"/>
+              <w:t>Must have</w:t>
+            </w:r>
           </w:p>
         </w:tc>
       </w:tr>
@@ -13124,15 +12690,7 @@
       <w:bookmarkStart w:id="42" w:name="ea.23f6e412-bf5b-11e5-a56a-35b34376b412"/>
       <w:r>
         <w:lastRenderedPageBreak/>
-        <w:t>AF003_Requirements_2_(</w:t>
-      </w:r>
-      <w:proofErr w:type="spellStart"/>
-      <w:r>
-        <w:t>ssss</w:t>
-      </w:r>
-      <w:proofErr w:type="spellEnd"/>
-      <w:r>
-        <w:t>) (CAP)</w:t>
+        <w:t>AF003_Requirements_2_(ssss) (CAP)</w:t>
       </w:r>
       <w:bookmarkEnd w:id="42"/>
     </w:p>
@@ -13200,11 +12758,9 @@
             <w:pPr>
               <w:pStyle w:val="EAModTableHeadingCell"/>
             </w:pPr>
-            <w:proofErr w:type="spellStart"/>
             <w:r>
               <w:t>Identified</w:t>
             </w:r>
-            <w:proofErr w:type="spellEnd"/>
           </w:p>
         </w:tc>
       </w:tr>
@@ -13235,11 +12791,9 @@
             <w:pPr>
               <w:pStyle w:val="EAModTableCell0"/>
             </w:pPr>
-            <w:proofErr w:type="spellStart"/>
             <w:r>
               <w:t>SecurityRequirement</w:t>
             </w:r>
-            <w:proofErr w:type="spellEnd"/>
           </w:p>
         </w:tc>
       </w:tr>
@@ -13271,7 +12825,10 @@
               <w:pStyle w:val="EAModTableCell0"/>
             </w:pPr>
             <w:r>
-              <w:t>Das System muss 1.5 sein</w:t>
+              <w:t>Das System muss 1.5</w:t>
+            </w:r>
+            <w:r>
+              <w:t xml:space="preserve"> sein</w:t>
             </w:r>
           </w:p>
         </w:tc>
@@ -13304,16 +12861,8 @@
               <w:pStyle w:val="EAModTableCell0"/>
             </w:pPr>
             <w:r>
-              <w:t>Must</w:t>
-            </w:r>
-            <w:r>
-              <w:t xml:space="preserve"> </w:t>
-            </w:r>
-            <w:proofErr w:type="spellStart"/>
-            <w:r>
-              <w:t>have</w:t>
-            </w:r>
-            <w:proofErr w:type="spellEnd"/>
+              <w:t>Must have</w:t>
+            </w:r>
           </w:p>
         </w:tc>
       </w:tr>
@@ -13478,11 +13027,9 @@
               <w:pStyle w:val="EAModTableCell0"/>
               <w:keepNext/>
             </w:pPr>
-            <w:proofErr w:type="spellStart"/>
             <w:r>
               <w:t>Functionality.Compliance</w:t>
             </w:r>
-            <w:proofErr w:type="spellEnd"/>
           </w:p>
         </w:tc>
       </w:tr>
@@ -13553,7 +13100,7 @@
       <w:pPr>
         <w:pStyle w:val="Heading2"/>
       </w:pPr>
-      <w:bookmarkStart w:id="43" w:name="_Toc510622125"/>
+      <w:bookmarkStart w:id="43" w:name="_Toc524706245"/>
       <w:r>
         <w:t>SU02_Normen, Standards und Praktiken</w:t>
       </w:r>
@@ -13561,13 +13108,13 @@
     </w:p>
     <w:p>
       <w:r>
-        <w:t xml:space="preserve">Konkrete Anforderungen bezüglich anzuwendender Normen und </w:t>
+        <w:t>Konkrete Anforderungen bezüglich anzuwendender</w:t>
       </w:r>
       <w:r>
-        <w:t>Standards. Dies können beispielsweise Bundesstandards des ISB, Normen nach ISO oder branchenübliche Praktiken sein. Hinweis: Die Normen, Standards und Praktiken selbst repräsentieren Quellen, aus welchen Anforderungen an das System / Produkt abgeleitet wer</w:t>
+        <w:t xml:space="preserve"> Normen und Standards. Dies können beispielsweise Bundesstandards des ISB, Normen nach ISO oder branchenübliche Praktiken sein. Hinweis: Die Normen, Standards und Praktiken selbst repräsentieren Quellen, aus welchen Anforderungen an das System / Produkt ab</w:t>
       </w:r>
       <w:r>
-        <w:t>den können.</w:t>
+        <w:t>geleitet werden können.</w:t>
       </w:r>
     </w:p>
     <w:p>
@@ -13644,11 +13191,9 @@
             <w:pPr>
               <w:pStyle w:val="EAModTableHeadingCell"/>
             </w:pPr>
-            <w:proofErr w:type="spellStart"/>
             <w:r>
               <w:t>Identified</w:t>
             </w:r>
-            <w:proofErr w:type="spellEnd"/>
           </w:p>
         </w:tc>
       </w:tr>
@@ -13679,11 +13224,9 @@
             <w:pPr>
               <w:pStyle w:val="EAModTableCell0"/>
             </w:pPr>
-            <w:proofErr w:type="spellStart"/>
             <w:r>
               <w:t>Requirement</w:t>
             </w:r>
-            <w:proofErr w:type="spellEnd"/>
           </w:p>
         </w:tc>
       </w:tr>
@@ -13748,13 +13291,8 @@
               <w:pStyle w:val="EAModTableCell0"/>
             </w:pPr>
             <w:r>
-              <w:t xml:space="preserve">Must </w:t>
-            </w:r>
-            <w:proofErr w:type="spellStart"/>
-            <w:r>
-              <w:t>have</w:t>
-            </w:r>
-            <w:proofErr w:type="spellEnd"/>
+              <w:t>Must have</w:t>
+            </w:r>
           </w:p>
         </w:tc>
       </w:tr>
@@ -13890,7 +13428,7 @@
               <w:t>Q0</w:t>
             </w:r>
             <w:r>
-              <w:t>05</w:t>
+              <w:t>05, Q013</w:t>
             </w:r>
           </w:p>
         </w:tc>
@@ -14032,11 +13570,9 @@
             <w:pPr>
               <w:pStyle w:val="EAModTableHeadingCell"/>
             </w:pPr>
-            <w:proofErr w:type="spellStart"/>
             <w:r>
               <w:t>Approved</w:t>
             </w:r>
-            <w:proofErr w:type="spellEnd"/>
           </w:p>
         </w:tc>
       </w:tr>
@@ -14067,11 +13603,9 @@
             <w:pPr>
               <w:pStyle w:val="EAModTableCell0"/>
             </w:pPr>
-            <w:proofErr w:type="spellStart"/>
             <w:r>
               <w:t>ConstraintRequirement</w:t>
             </w:r>
-            <w:proofErr w:type="spellEnd"/>
           </w:p>
         </w:tc>
       </w:tr>
@@ -14136,13 +13670,8 @@
               <w:pStyle w:val="EAModTableCell0"/>
             </w:pPr>
             <w:r>
-              <w:t xml:space="preserve">Must </w:t>
-            </w:r>
-            <w:proofErr w:type="spellStart"/>
-            <w:r>
-              <w:t>have</w:t>
-            </w:r>
-            <w:proofErr w:type="spellEnd"/>
+              <w:t>Must have</w:t>
+            </w:r>
           </w:p>
         </w:tc>
       </w:tr>
@@ -14595,7 +14124,7 @@
             <w:fldChar w:fldCharType="separate"/>
           </w:r>
           <w:r>
-            <w:t>Sample_Requirements_Anforderungen</w:t>
+            <w:t>Sample_Requirements_Anforderungen.docx</w:t>
           </w:r>
           <w:r>
             <w:fldChar w:fldCharType="end"/>
@@ -20706,14 +20235,14 @@
     <w:charset w:val="00"/>
     <w:family w:val="roman"/>
     <w:pitch w:val="variable"/>
-    <w:sig w:usb0="E0002EFF" w:usb1="C000785B" w:usb2="00000009" w:usb3="00000000" w:csb0="000001FF" w:csb1="00000000"/>
+    <w:sig w:usb0="E0002AFF" w:usb1="C0007841" w:usb2="00000009" w:usb3="00000000" w:csb0="000001FF" w:csb1="00000000"/>
   </w:font>
   <w:font w:name="Courier New">
     <w:panose1 w:val="02070309020205020404"/>
     <w:charset w:val="00"/>
     <w:family w:val="modern"/>
     <w:pitch w:val="fixed"/>
-    <w:sig w:usb0="E0002EFF" w:usb1="C0007843" w:usb2="00000009" w:usb3="00000000" w:csb0="000001FF" w:csb1="00000000"/>
+    <w:sig w:usb0="E0002AFF" w:usb1="C0007843" w:usb2="00000009" w:usb3="00000000" w:csb0="000001FF" w:csb1="00000000"/>
   </w:font>
   <w:font w:name="Wingdings">
     <w:panose1 w:val="05000000000000000000"/>
@@ -20727,7 +20256,7 @@
     <w:charset w:val="00"/>
     <w:family w:val="swiss"/>
     <w:pitch w:val="variable"/>
-    <w:sig w:usb0="E0002EFF" w:usb1="C0007843" w:usb2="00000009" w:usb3="00000000" w:csb0="000001FF" w:csb1="00000000"/>
+    <w:sig w:usb0="E0002AFF" w:usb1="C0007843" w:usb2="00000009" w:usb3="00000000" w:csb0="000001FF" w:csb1="00000000"/>
   </w:font>
   <w:font w:name="Arial Narrow">
     <w:panose1 w:val="020B0606020202030204"/>
@@ -20748,14 +20277,14 @@
     <w:charset w:val="00"/>
     <w:family w:val="swiss"/>
     <w:pitch w:val="variable"/>
-    <w:sig w:usb0="E0002AFF" w:usb1="C000247B" w:usb2="00000009" w:usb3="00000000" w:csb0="000001FF" w:csb1="00000000"/>
+    <w:sig w:usb0="E00002FF" w:usb1="4000ACFF" w:usb2="00000001" w:usb3="00000000" w:csb0="0000019F" w:csb1="00000000"/>
   </w:font>
   <w:font w:name="Calibri Light">
     <w:panose1 w:val="020F0302020204030204"/>
     <w:charset w:val="00"/>
     <w:family w:val="swiss"/>
     <w:pitch w:val="variable"/>
-    <w:sig w:usb0="E0002AFF" w:usb1="C000247B" w:usb2="00000009" w:usb3="00000000" w:csb0="000001FF" w:csb1="00000000"/>
+    <w:sig w:usb0="A00002EF" w:usb1="4000207B" w:usb2="00000000" w:usb3="00000000" w:csb0="0000019F" w:csb1="00000000"/>
   </w:font>
 </w:fonts>
 </file>
@@ -20777,7 +20306,6 @@
     <w:rsid w:val="000A1DF5"/>
     <w:rsid w:val="000C2147"/>
     <w:rsid w:val="00101D83"/>
-    <w:rsid w:val="00104205"/>
     <w:rsid w:val="00111CE4"/>
     <w:rsid w:val="00115C39"/>
     <w:rsid w:val="00182477"/>
@@ -20822,7 +20350,7 @@
     <w:rsid w:val="00920756"/>
     <w:rsid w:val="00924B76"/>
     <w:rsid w:val="00942881"/>
-    <w:rsid w:val="00A03207"/>
+    <w:rsid w:val="00A82738"/>
     <w:rsid w:val="00A915C2"/>
     <w:rsid w:val="00B175A6"/>
     <w:rsid w:val="00C20656"/>
@@ -21581,7 +21109,7 @@
 </file>
 
 <file path=customXml/itemProps1.xml><?xml version="1.0" encoding="utf-8"?>
-<ds:datastoreItem xmlns:ds="http://schemas.openxmlformats.org/officeDocument/2006/customXml" ds:itemID="{97A50EB2-B53F-4860-9FF1-942C0AC5C63A}">
+<ds:datastoreItem xmlns:ds="http://schemas.openxmlformats.org/officeDocument/2006/customXml" ds:itemID="{F2597134-D7EB-49A6-813D-198156B03D96}">
   <ds:schemaRefs>
     <ds:schemaRef ds:uri="http://schemas.openxmlformats.org/officeDocument/2006/bibliography"/>
   </ds:schemaRefs>

</xml_diff>